<commit_message>
adding streaming section to docs
</commit_message>
<xml_diff>
--- a/docs/SparkCLR.docx
+++ b/docs/SparkCLR.docx
@@ -1,6 +1,6 @@
 
 <file path=word/document.xml><?xml version="1.0" encoding="utf-8"?>
-<w:document xmlns:wpc="http://schemas.microsoft.com/office/word/2010/wordprocessingCanvas" xmlns:mc="http://schemas.openxmlformats.org/markup-compatibility/2006" xmlns:o="urn:schemas-microsoft-com:office:office" xmlns:r="http://schemas.openxmlformats.org/officeDocument/2006/relationships" xmlns:m="http://schemas.openxmlformats.org/officeDocument/2006/math" xmlns:v="urn:schemas-microsoft-com:vml" xmlns:wp14="http://schemas.microsoft.com/office/word/2010/wordprocessingDrawing" xmlns:wp="http://schemas.openxmlformats.org/drawingml/2006/wordprocessingDrawing" xmlns:w10="urn:schemas-microsoft-com:office:word" xmlns:w="http://schemas.openxmlformats.org/wordprocessingml/2006/main" xmlns:w14="http://schemas.microsoft.com/office/word/2010/wordml" xmlns:w15="http://schemas.microsoft.com/office/word/2012/wordml" xmlns:wpg="http://schemas.microsoft.com/office/word/2010/wordprocessingGroup" xmlns:wpi="http://schemas.microsoft.com/office/word/2010/wordprocessingInk" xmlns:wne="http://schemas.microsoft.com/office/word/2006/wordml" xmlns:wps="http://schemas.microsoft.com/office/word/2010/wordprocessingShape" mc:Ignorable="w14 w15 wp14">
+<w:document xmlns:wpc="http://schemas.microsoft.com/office/word/2010/wordprocessingCanvas" xmlns:cx="http://schemas.microsoft.com/office/drawing/2014/chartex" xmlns:cx1="http://schemas.microsoft.com/office/drawing/2015/9/8/chartex" xmlns:mc="http://schemas.openxmlformats.org/markup-compatibility/2006" xmlns:o="urn:schemas-microsoft-com:office:office" xmlns:r="http://schemas.openxmlformats.org/officeDocument/2006/relationships" xmlns:m="http://schemas.openxmlformats.org/officeDocument/2006/math" xmlns:v="urn:schemas-microsoft-com:vml" xmlns:wp14="http://schemas.microsoft.com/office/word/2010/wordprocessingDrawing" xmlns:wp="http://schemas.openxmlformats.org/drawingml/2006/wordprocessingDrawing" xmlns:w10="urn:schemas-microsoft-com:office:word" xmlns:w="http://schemas.openxmlformats.org/wordprocessingml/2006/main" xmlns:w14="http://schemas.microsoft.com/office/word/2010/wordml" xmlns:w15="http://schemas.microsoft.com/office/word/2012/wordml" xmlns:w16se="http://schemas.microsoft.com/office/word/2015/wordml/symex" xmlns:wpg="http://schemas.microsoft.com/office/word/2010/wordprocessingGroup" xmlns:wpi="http://schemas.microsoft.com/office/word/2010/wordprocessingInk" xmlns:wne="http://schemas.microsoft.com/office/word/2006/wordml" xmlns:wps="http://schemas.microsoft.com/office/word/2010/wordprocessingShape" mc:Ignorable="w14 w15 w16se wp14">
   <w:body>
     <w:p>
       <w:pPr>
@@ -3312,6 +3312,7 @@
       <w:r>
         <w:rPr>
           <w:noProof/>
+          <w:lang w:eastAsia="zh-CN"/>
         </w:rPr>
         <w:drawing>
           <wp:inline distT="0" distB="0" distL="0" distR="0" wp14:anchorId="7B2240EF" wp14:editId="4B80F2E7">
@@ -3373,6 +3374,7 @@
       <w:r>
         <w:rPr>
           <w:noProof/>
+          <w:lang w:eastAsia="zh-CN"/>
         </w:rPr>
         <w:drawing>
           <wp:inline distT="0" distB="0" distL="0" distR="0" wp14:anchorId="32B53BFD" wp14:editId="031A685C">
@@ -3597,7 +3599,10 @@
           </w:tcPr>
           <w:p>
             <w:r>
-              <w:t>date</w:t>
+              <w:t>D</w:t>
+            </w:r>
+            <w:r>
+              <w:t>ate</w:t>
             </w:r>
           </w:p>
         </w:tc>
@@ -3683,7 +3688,15 @@
       </w:r>
       <w:proofErr w:type="spellEnd"/>
       <w:r>
-        <w:t xml:space="preserve"> on DataFrame)</w:t>
+        <w:t xml:space="preserve"> on </w:t>
+      </w:r>
+      <w:proofErr w:type="spellStart"/>
+      <w:r>
+        <w:t>DataFrame</w:t>
+      </w:r>
+      <w:proofErr w:type="spellEnd"/>
+      <w:r>
+        <w:t>)</w:t>
       </w:r>
     </w:p>
     <w:p>
@@ -3694,16 +3707,29 @@
           <w:numId w:val="6"/>
         </w:numPr>
       </w:pPr>
-      <w:r>
-        <w:t xml:space="preserve">DataFrame </w:t>
-      </w:r>
       <w:proofErr w:type="spellStart"/>
       <w:r>
+        <w:t>DataFrame</w:t>
+      </w:r>
+      <w:proofErr w:type="spellEnd"/>
+      <w:r>
+        <w:t xml:space="preserve"> </w:t>
+      </w:r>
+      <w:proofErr w:type="spellStart"/>
+      <w:r>
         <w:t>TempTable</w:t>
       </w:r>
       <w:proofErr w:type="spellEnd"/>
       <w:r>
-        <w:t xml:space="preserve"> based (register the DataFrame as </w:t>
+        <w:t xml:space="preserve"> based (register the </w:t>
+      </w:r>
+      <w:proofErr w:type="spellStart"/>
+      <w:r>
+        <w:t>DataFrame</w:t>
+      </w:r>
+      <w:proofErr w:type="spellEnd"/>
+      <w:r>
+        <w:t xml:space="preserve"> as </w:t>
       </w:r>
       <w:proofErr w:type="spellStart"/>
       <w:r>
@@ -3754,63 +3780,72 @@
       <w:bookmarkEnd w:id="33"/>
     </w:p>
     <w:p>
+      <m:oMathPara>
+        <m:oMath>
+          <m:r>
+            <w:rPr>
+              <w:rFonts w:ascii="Cambria Math" w:hAnsi="Cambria Math"/>
+              <w:i/>
+              <w:noProof/>
+              <w:vertAlign w:val="subscript"/>
+              <w:lang w:eastAsia="zh-CN"/>
+            </w:rPr>
+            <w:drawing>
+              <wp:inline distT="0" distB="0" distL="0" distR="0" wp14:anchorId="7A996C1A" wp14:editId="2D6282D7">
+                <wp:extent cx="5943600" cy="2940050"/>
+                <wp:effectExtent l="0" t="0" r="0" b="0"/>
+                <wp:docPr id="13" name="Picture 4"/>
+                <wp:cNvGraphicFramePr>
+                  <a:graphicFrameLocks xmlns:a="http://schemas.openxmlformats.org/drawingml/2006/main" noChangeAspect="1"/>
+                </wp:cNvGraphicFramePr>
+                <a:graphic xmlns:a="http://schemas.openxmlformats.org/drawingml/2006/main">
+                  <a:graphicData uri="http://schemas.openxmlformats.org/drawingml/2006/picture">
+                    <pic:pic xmlns:pic="http://schemas.openxmlformats.org/drawingml/2006/picture">
+                      <pic:nvPicPr>
+                        <pic:cNvPr id="5" name="Picture 4"/>
+                        <pic:cNvPicPr>
+                          <a:picLocks noChangeAspect="1"/>
+                        </pic:cNvPicPr>
+                      </pic:nvPicPr>
+                      <pic:blipFill>
+                        <a:blip r:embed="rId11"/>
+                        <a:stretch>
+                          <a:fillRect/>
+                        </a:stretch>
+                      </pic:blipFill>
+                      <pic:spPr>
+                        <a:xfrm>
+                          <a:off x="0" y="0"/>
+                          <a:ext cx="5943600" cy="2940050"/>
+                        </a:xfrm>
+                        <a:prstGeom prst="rect">
+                          <a:avLst/>
+                        </a:prstGeom>
+                      </pic:spPr>
+                    </pic:pic>
+                  </a:graphicData>
+                </a:graphic>
+              </wp:inline>
+            </w:drawing>
+          </m:r>
+        </m:oMath>
+      </m:oMathPara>
+    </w:p>
+    <w:p>
+      <w:pPr>
+        <w:pStyle w:val="Heading3"/>
+      </w:pPr>
+      <w:bookmarkStart w:id="34" w:name="_Toc432104441"/>
+      <w:r>
+        <w:t>DataFrame DSL Sample</w:t>
+      </w:r>
+      <w:bookmarkEnd w:id="34"/>
+    </w:p>
+    <w:p>
       <w:r>
         <w:rPr>
           <w:noProof/>
-        </w:rPr>
-        <w:drawing>
-          <wp:inline distT="0" distB="0" distL="0" distR="0" wp14:anchorId="7A996C1A" wp14:editId="2D6282D7">
-            <wp:extent cx="5943600" cy="2940050"/>
-            <wp:effectExtent l="0" t="0" r="0" b="0"/>
-            <wp:docPr id="13" name="Picture 4"/>
-            <wp:cNvGraphicFramePr>
-              <a:graphicFrameLocks xmlns:a="http://schemas.openxmlformats.org/drawingml/2006/main" noChangeAspect="1"/>
-            </wp:cNvGraphicFramePr>
-            <a:graphic xmlns:a="http://schemas.openxmlformats.org/drawingml/2006/main">
-              <a:graphicData uri="http://schemas.openxmlformats.org/drawingml/2006/picture">
-                <pic:pic xmlns:pic="http://schemas.openxmlformats.org/drawingml/2006/picture">
-                  <pic:nvPicPr>
-                    <pic:cNvPr id="5" name="Picture 4"/>
-                    <pic:cNvPicPr>
-                      <a:picLocks noChangeAspect="1"/>
-                    </pic:cNvPicPr>
-                  </pic:nvPicPr>
-                  <pic:blipFill>
-                    <a:blip r:embed="rId11"/>
-                    <a:stretch>
-                      <a:fillRect/>
-                    </a:stretch>
-                  </pic:blipFill>
-                  <pic:spPr>
-                    <a:xfrm>
-                      <a:off x="0" y="0"/>
-                      <a:ext cx="5943600" cy="2940050"/>
-                    </a:xfrm>
-                    <a:prstGeom prst="rect">
-                      <a:avLst/>
-                    </a:prstGeom>
-                  </pic:spPr>
-                </pic:pic>
-              </a:graphicData>
-            </a:graphic>
-          </wp:inline>
-        </w:drawing>
-      </w:r>
-    </w:p>
-    <w:p>
-      <w:pPr>
-        <w:pStyle w:val="Heading3"/>
-      </w:pPr>
-      <w:bookmarkStart w:id="34" w:name="_Toc432104441"/>
-      <w:r>
-        <w:t>DataFrame DSL Sample</w:t>
-      </w:r>
-      <w:bookmarkEnd w:id="34"/>
-    </w:p>
-    <w:p>
-      <w:r>
-        <w:rPr>
-          <w:noProof/>
+          <w:lang w:eastAsia="zh-CN"/>
         </w:rPr>
         <w:drawing>
           <wp:inline distT="0" distB="0" distL="0" distR="0" wp14:anchorId="7D720437" wp14:editId="233BB475">
@@ -3856,11 +3891,16 @@
         <w:pStyle w:val="Heading3"/>
       </w:pPr>
       <w:bookmarkStart w:id="35" w:name="_Toc432104442"/>
-      <w:r>
-        <w:t xml:space="preserve">DataFrame </w:t>
-      </w:r>
       <w:proofErr w:type="spellStart"/>
       <w:r>
+        <w:t>DataFrame</w:t>
+      </w:r>
+      <w:proofErr w:type="spellEnd"/>
+      <w:r>
+        <w:t xml:space="preserve"> </w:t>
+      </w:r>
+      <w:proofErr w:type="spellStart"/>
+      <w:r>
         <w:t>TempTable</w:t>
       </w:r>
       <w:proofErr w:type="spellEnd"/>
@@ -3873,6 +3913,7 @@
       <w:r>
         <w:rPr>
           <w:noProof/>
+          <w:lang w:eastAsia="zh-CN"/>
         </w:rPr>
         <w:drawing>
           <wp:inline distT="0" distB="0" distL="0" distR="0" wp14:anchorId="67878CA4" wp14:editId="161B2A83">
@@ -3927,6 +3968,7 @@
       <w:r>
         <w:rPr>
           <w:noProof/>
+          <w:lang w:eastAsia="zh-CN"/>
         </w:rPr>
         <w:drawing>
           <wp:inline distT="0" distB="0" distL="0" distR="0" wp14:anchorId="5EDB65D6" wp14:editId="0707EB54">
@@ -4129,6 +4171,7 @@
       <w:r>
         <w:rPr>
           <w:noProof/>
+          <w:lang w:eastAsia="zh-CN"/>
         </w:rPr>
         <w:drawing>
           <wp:inline distT="0" distB="0" distL="0" distR="0" wp14:anchorId="6829D3EE" wp14:editId="6829D3EF">
@@ -4255,6 +4298,7 @@
       <w:r>
         <w:rPr>
           <w:noProof/>
+          <w:lang w:eastAsia="zh-CN"/>
         </w:rPr>
         <w:drawing>
           <wp:inline distT="0" distB="0" distL="0" distR="0" wp14:anchorId="6829D3F0" wp14:editId="6829D3F1">
@@ -4342,16 +4386,11 @@
       <w:r>
         <w:t xml:space="preserve"> </w:t>
       </w:r>
-      <w:proofErr w:type="gramStart"/>
       <w:r>
         <w:t>DataFrame</w:t>
       </w:r>
       <w:r>
-        <w:t>.</w:t>
-      </w:r>
-      <w:proofErr w:type="gramEnd"/>
-      <w:r>
-        <w:t xml:space="preserve"> </w:t>
+        <w:t xml:space="preserve">. </w:t>
       </w:r>
       <w:r>
         <w:t>At the driver-side interaction between CLR and JVM for DataFrame is similar to that of RDD.</w:t>
@@ -4361,6 +4400,7 @@
       <w:r>
         <w:rPr>
           <w:noProof/>
+          <w:lang w:eastAsia="zh-CN"/>
         </w:rPr>
         <w:lastRenderedPageBreak/>
         <w:drawing>
@@ -4420,6 +4460,7 @@
       <w:r>
         <w:rPr>
           <w:noProof/>
+          <w:lang w:eastAsia="zh-CN"/>
         </w:rPr>
         <w:drawing>
           <wp:inline distT="0" distB="0" distL="0" distR="0" wp14:anchorId="64B6CB55" wp14:editId="3DB3994E">
@@ -4592,6 +4633,7 @@
       <w:r>
         <w:rPr>
           <w:noProof/>
+          <w:lang w:eastAsia="zh-CN"/>
         </w:rPr>
         <w:lastRenderedPageBreak/>
         <w:drawing>
@@ -4745,13 +4787,8 @@
       <w:r>
         <w:t xml:space="preserve">. So any types that are used in these implementation need to </w:t>
       </w:r>
-      <w:proofErr w:type="gramStart"/>
-      <w:r>
-        <w:t>marked</w:t>
-      </w:r>
-      <w:proofErr w:type="gramEnd"/>
-      <w:r>
-        <w:t xml:space="preserve"> as </w:t>
+      <w:r>
+        <w:t xml:space="preserve">marked as </w:t>
       </w:r>
       <w:r>
         <w:t>serializable. During compilation the user provided implementation of anonymous method may result in compiler generated types which are not serializable by default. In those cases, user-implemented code need to explicitly create classes and mark them as serializable using [Serializable] attribute</w:t>
@@ -4999,11 +5036,16 @@
       <w:r>
         <w:t xml:space="preserve">It exists right now to ensure Dispose method is called explicitly in driver before the app exists. If calling Dispose is optional on the socket used by </w:t>
       </w:r>
+      <w:proofErr w:type="spellStart"/>
       <w:r>
         <w:t>CSharp</w:t>
       </w:r>
       <w:r>
-        <w:t xml:space="preserve">Backend, then </w:t>
+        <w:t>Backend</w:t>
+      </w:r>
+      <w:proofErr w:type="spellEnd"/>
+      <w:r>
+        <w:t xml:space="preserve">, then </w:t>
       </w:r>
       <w:proofErr w:type="spellStart"/>
       <w:r>
@@ -5081,39 +5123,38 @@
       <w:r>
         <w:t xml:space="preserve"> </w:t>
       </w:r>
-      <w:bookmarkStart w:id="54" w:name="_GoBack"/>
-      <w:bookmarkEnd w:id="54"/>
     </w:p>
     <w:p>
       <w:pPr>
         <w:pStyle w:val="Heading1"/>
       </w:pPr>
-      <w:bookmarkStart w:id="55" w:name="_Toc432104461"/>
+      <w:bookmarkStart w:id="54" w:name="_Toc432104461"/>
       <w:r>
         <w:lastRenderedPageBreak/>
         <w:t>Samples</w:t>
       </w:r>
+      <w:bookmarkEnd w:id="54"/>
+    </w:p>
+    <w:p>
+      <w:pPr>
+        <w:pStyle w:val="Heading2"/>
+      </w:pPr>
+      <w:bookmarkStart w:id="55" w:name="_Ref430790305"/>
+      <w:bookmarkStart w:id="56" w:name="_Toc432104462"/>
+      <w:r>
+        <w:t xml:space="preserve">Pi </w:t>
+      </w:r>
+      <w:r>
+        <w:t>- RDD</w:t>
+      </w:r>
       <w:bookmarkEnd w:id="55"/>
-    </w:p>
-    <w:p>
-      <w:pPr>
-        <w:pStyle w:val="Heading2"/>
-      </w:pPr>
-      <w:bookmarkStart w:id="56" w:name="_Ref430790305"/>
-      <w:bookmarkStart w:id="57" w:name="_Toc432104462"/>
-      <w:r>
-        <w:t xml:space="preserve">Pi </w:t>
-      </w:r>
-      <w:r>
-        <w:t>- RDD</w:t>
-      </w:r>
       <w:bookmarkEnd w:id="56"/>
-      <w:bookmarkEnd w:id="57"/>
     </w:p>
     <w:p>
       <w:r>
         <w:rPr>
           <w:noProof/>
+          <w:lang w:eastAsia="zh-CN"/>
         </w:rPr>
         <w:drawing>
           <wp:inline distT="0" distB="0" distL="0" distR="0" wp14:anchorId="525A4430" wp14:editId="23391272">
@@ -5156,7 +5197,7 @@
       <w:pPr>
         <w:pStyle w:val="Heading2"/>
       </w:pPr>
-      <w:bookmarkStart w:id="58" w:name="_Toc432104463"/>
+      <w:bookmarkStart w:id="57" w:name="_Toc432104463"/>
       <w:r>
         <w:lastRenderedPageBreak/>
         <w:t>Word count</w:t>
@@ -5164,12 +5205,13 @@
       <w:r>
         <w:t xml:space="preserve"> - RDD</w:t>
       </w:r>
-      <w:bookmarkEnd w:id="58"/>
+      <w:bookmarkEnd w:id="57"/>
     </w:p>
     <w:p>
       <w:r>
         <w:rPr>
           <w:noProof/>
+          <w:lang w:eastAsia="zh-CN"/>
         </w:rPr>
         <w:drawing>
           <wp:inline distT="0" distB="0" distL="0" distR="0" wp14:anchorId="1D68FEEC" wp14:editId="3E5DA147">
@@ -5213,19 +5255,20 @@
       <w:pPr>
         <w:pStyle w:val="Heading2"/>
       </w:pPr>
-      <w:bookmarkStart w:id="59" w:name="_Toc432104464"/>
+      <w:bookmarkStart w:id="58" w:name="_Toc432104464"/>
       <w:r>
         <w:t>Log processing</w:t>
       </w:r>
       <w:r>
         <w:t xml:space="preserve"> - RDD</w:t>
       </w:r>
-      <w:bookmarkEnd w:id="59"/>
+      <w:bookmarkEnd w:id="58"/>
     </w:p>
     <w:p>
       <w:r>
         <w:rPr>
           <w:noProof/>
+          <w:lang w:eastAsia="zh-CN"/>
         </w:rPr>
         <w:drawing>
           <wp:inline distT="0" distB="0" distL="0" distR="0" wp14:anchorId="05B8005E" wp14:editId="097DB8BE">
@@ -5269,14 +5312,14 @@
       <w:pPr>
         <w:pStyle w:val="Heading2"/>
       </w:pPr>
-      <w:bookmarkStart w:id="60" w:name="_Toc432104465"/>
+      <w:bookmarkStart w:id="59" w:name="_Toc432104465"/>
       <w:r>
         <w:t>Serializable object processing</w:t>
       </w:r>
       <w:r>
         <w:t xml:space="preserve"> - RDD</w:t>
       </w:r>
-      <w:bookmarkEnd w:id="60"/>
+      <w:bookmarkEnd w:id="59"/>
     </w:p>
     <w:p>
       <w:pPr>
@@ -5296,6 +5339,7 @@
       <w:r>
         <w:rPr>
           <w:noProof/>
+          <w:lang w:eastAsia="zh-CN"/>
         </w:rPr>
         <w:drawing>
           <wp:inline distT="0" distB="0" distL="0" distR="0" wp14:anchorId="271FF506" wp14:editId="1DCAE3B9">
@@ -5339,16 +5383,17 @@
       <w:pPr>
         <w:pStyle w:val="Heading2"/>
       </w:pPr>
-      <w:bookmarkStart w:id="61" w:name="_Toc432104466"/>
+      <w:bookmarkStart w:id="60" w:name="_Toc432104466"/>
       <w:r>
         <w:t>Register Temp Table - DataFrame</w:t>
       </w:r>
-      <w:bookmarkEnd w:id="61"/>
+      <w:bookmarkEnd w:id="60"/>
     </w:p>
     <w:p>
       <w:r>
         <w:rPr>
           <w:noProof/>
+          <w:lang w:eastAsia="zh-CN"/>
         </w:rPr>
         <w:drawing>
           <wp:inline distT="0" distB="0" distL="0" distR="0" wp14:anchorId="2E297DC5" wp14:editId="4BEA5BD3">
@@ -5391,17 +5436,18 @@
       <w:pPr>
         <w:pStyle w:val="Heading2"/>
       </w:pPr>
-      <w:bookmarkStart w:id="62" w:name="_Toc432104467"/>
+      <w:bookmarkStart w:id="61" w:name="_Toc432104467"/>
       <w:r>
         <w:lastRenderedPageBreak/>
         <w:t>Project &amp; Filter - DataFrame</w:t>
       </w:r>
-      <w:bookmarkEnd w:id="62"/>
+      <w:bookmarkEnd w:id="61"/>
     </w:p>
     <w:p>
       <w:r>
         <w:rPr>
           <w:noProof/>
+          <w:lang w:eastAsia="zh-CN"/>
         </w:rPr>
         <w:drawing>
           <wp:inline distT="0" distB="0" distL="0" distR="0" wp14:anchorId="6D2ACFCA" wp14:editId="4FD47AE4">
@@ -5445,16 +5491,17 @@
       <w:pPr>
         <w:pStyle w:val="Heading2"/>
       </w:pPr>
-      <w:bookmarkStart w:id="63" w:name="_Toc432104468"/>
+      <w:bookmarkStart w:id="62" w:name="_Toc432104468"/>
       <w:r>
         <w:t>Join – DataFrame</w:t>
       </w:r>
-      <w:bookmarkEnd w:id="63"/>
+      <w:bookmarkEnd w:id="62"/>
     </w:p>
     <w:p>
       <w:r>
         <w:rPr>
           <w:noProof/>
+          <w:lang w:eastAsia="zh-CN"/>
         </w:rPr>
         <w:drawing>
           <wp:inline distT="0" distB="0" distL="0" distR="0" wp14:anchorId="7E435CA6" wp14:editId="35965B3D">
@@ -5497,17 +5544,23 @@
       <w:pPr>
         <w:pStyle w:val="Heading2"/>
       </w:pPr>
-      <w:bookmarkStart w:id="64" w:name="_Toc432104469"/>
+      <w:bookmarkStart w:id="63" w:name="_Toc432104469"/>
       <w:r>
         <w:lastRenderedPageBreak/>
-        <w:t>Aggregate – DataFrame</w:t>
-      </w:r>
-      <w:bookmarkEnd w:id="64"/>
+        <w:t xml:space="preserve">Aggregate – </w:t>
+      </w:r>
+      <w:proofErr w:type="spellStart"/>
+      <w:r>
+        <w:t>DataFrame</w:t>
+      </w:r>
+      <w:bookmarkEnd w:id="63"/>
+      <w:proofErr w:type="spellEnd"/>
     </w:p>
     <w:p>
       <w:r>
         <w:rPr>
           <w:noProof/>
+          <w:lang w:eastAsia="zh-CN"/>
         </w:rPr>
         <w:drawing>
           <wp:inline distT="0" distB="0" distL="0" distR="0" wp14:anchorId="4679E1CB" wp14:editId="0F281D03">
@@ -5547,6 +5600,1719 @@
       </w:r>
     </w:p>
     <w:p/>
+    <w:p>
+      <w:pPr>
+        <w:pStyle w:val="Heading2"/>
+      </w:pPr>
+      <w:r>
+        <w:t>Streaming</w:t>
+      </w:r>
+      <w:r>
+        <w:t xml:space="preserve"> Word Count</w:t>
+      </w:r>
+      <w:r>
+        <w:t xml:space="preserve"> </w:t>
+      </w:r>
+      <w:r>
+        <w:t>–</w:t>
+      </w:r>
+      <w:r>
+        <w:t xml:space="preserve"> DStream</w:t>
+      </w:r>
+      <w:bookmarkStart w:id="64" w:name="_GoBack"/>
+      <w:bookmarkEnd w:id="64"/>
+    </w:p>
+    <w:p/>
+    <w:p>
+      <w:r>
+        <w:rPr>
+          <w:rFonts w:ascii="Consolas" w:hAnsi="Consolas" w:cs="Consolas"/>
+          <w:color w:val="008000"/>
+          <w:sz w:val="19"/>
+          <w:szCs w:val="19"/>
+          <w:highlight w:val="white"/>
+        </w:rPr>
+        <w:t xml:space="preserve">// </w:t>
+      </w:r>
+      <w:r>
+        <w:rPr>
+          <w:rFonts w:ascii="Consolas" w:hAnsi="Consolas" w:cs="Consolas"/>
+          <w:color w:val="008000"/>
+          <w:sz w:val="19"/>
+          <w:szCs w:val="19"/>
+        </w:rPr>
+        <w:t>write code here to drop text files under &lt;directory&gt;\test</w:t>
+      </w:r>
+    </w:p>
+    <w:p>
+      <w:pPr>
+        <w:autoSpaceDE w:val="0"/>
+        <w:autoSpaceDN w:val="0"/>
+        <w:adjustRightInd w:val="0"/>
+        <w:spacing w:after="0" w:line="240" w:lineRule="auto"/>
+        <w:rPr>
+          <w:rFonts w:ascii="Consolas" w:hAnsi="Consolas" w:cs="Consolas"/>
+          <w:sz w:val="19"/>
+          <w:szCs w:val="19"/>
+          <w:highlight w:val="white"/>
+        </w:rPr>
+      </w:pPr>
+      <w:r>
+        <w:rPr>
+          <w:rFonts w:ascii="Consolas" w:hAnsi="Consolas" w:cs="Consolas"/>
+          <w:sz w:val="19"/>
+          <w:szCs w:val="19"/>
+          <w:highlight w:val="white"/>
+        </w:rPr>
+        <w:t>… … …</w:t>
+      </w:r>
+    </w:p>
+    <w:p>
+      <w:pPr>
+        <w:autoSpaceDE w:val="0"/>
+        <w:autoSpaceDN w:val="0"/>
+        <w:adjustRightInd w:val="0"/>
+        <w:spacing w:after="0" w:line="240" w:lineRule="auto"/>
+        <w:rPr>
+          <w:rFonts w:ascii="Consolas" w:hAnsi="Consolas" w:cs="Consolas"/>
+          <w:color w:val="000000"/>
+          <w:sz w:val="16"/>
+          <w:szCs w:val="16"/>
+          <w:highlight w:val="white"/>
+        </w:rPr>
+      </w:pPr>
+      <w:proofErr w:type="spellStart"/>
+      <w:r>
+        <w:rPr>
+          <w:rFonts w:ascii="Consolas" w:hAnsi="Consolas" w:cs="Consolas"/>
+          <w:color w:val="2B91AF"/>
+          <w:sz w:val="16"/>
+          <w:szCs w:val="16"/>
+          <w:highlight w:val="white"/>
+        </w:rPr>
+        <w:t>StreamingContext</w:t>
+      </w:r>
+      <w:proofErr w:type="spellEnd"/>
+      <w:r>
+        <w:rPr>
+          <w:rFonts w:ascii="Consolas" w:hAnsi="Consolas" w:cs="Consolas"/>
+          <w:color w:val="000000"/>
+          <w:sz w:val="16"/>
+          <w:szCs w:val="16"/>
+          <w:highlight w:val="white"/>
+        </w:rPr>
+        <w:t xml:space="preserve"> </w:t>
+      </w:r>
+      <w:proofErr w:type="spellStart"/>
+      <w:r>
+        <w:rPr>
+          <w:rFonts w:ascii="Consolas" w:hAnsi="Consolas" w:cs="Consolas"/>
+          <w:color w:val="000000"/>
+          <w:sz w:val="16"/>
+          <w:szCs w:val="16"/>
+          <w:highlight w:val="white"/>
+        </w:rPr>
+        <w:t>ssc</w:t>
+      </w:r>
+      <w:proofErr w:type="spellEnd"/>
+      <w:r>
+        <w:rPr>
+          <w:rFonts w:ascii="Consolas" w:hAnsi="Consolas" w:cs="Consolas"/>
+          <w:color w:val="000000"/>
+          <w:sz w:val="16"/>
+          <w:szCs w:val="16"/>
+          <w:highlight w:val="white"/>
+        </w:rPr>
+        <w:t xml:space="preserve"> = </w:t>
+      </w:r>
+      <w:proofErr w:type="spellStart"/>
+      <w:r>
+        <w:rPr>
+          <w:rFonts w:ascii="Consolas" w:hAnsi="Consolas" w:cs="Consolas"/>
+          <w:color w:val="2B91AF"/>
+          <w:sz w:val="16"/>
+          <w:szCs w:val="16"/>
+          <w:highlight w:val="white"/>
+        </w:rPr>
+        <w:t>StreamingContext</w:t>
+      </w:r>
+      <w:r>
+        <w:rPr>
+          <w:rFonts w:ascii="Consolas" w:hAnsi="Consolas" w:cs="Consolas"/>
+          <w:color w:val="000000"/>
+          <w:sz w:val="16"/>
+          <w:szCs w:val="16"/>
+          <w:highlight w:val="white"/>
+        </w:rPr>
+        <w:t>.GetOrCreate</w:t>
+      </w:r>
+      <w:proofErr w:type="spellEnd"/>
+      <w:r>
+        <w:rPr>
+          <w:rFonts w:ascii="Consolas" w:hAnsi="Consolas" w:cs="Consolas"/>
+          <w:color w:val="000000"/>
+          <w:sz w:val="16"/>
+          <w:szCs w:val="16"/>
+          <w:highlight w:val="white"/>
+        </w:rPr>
+        <w:t>(</w:t>
+      </w:r>
+      <w:proofErr w:type="spellStart"/>
+      <w:r>
+        <w:rPr>
+          <w:rFonts w:ascii="Consolas" w:hAnsi="Consolas" w:cs="Consolas"/>
+          <w:color w:val="000000"/>
+          <w:sz w:val="16"/>
+          <w:szCs w:val="16"/>
+          <w:highlight w:val="white"/>
+        </w:rPr>
+        <w:t>checkpointPath</w:t>
+      </w:r>
+      <w:proofErr w:type="spellEnd"/>
+      <w:r>
+        <w:rPr>
+          <w:rFonts w:ascii="Consolas" w:hAnsi="Consolas" w:cs="Consolas"/>
+          <w:color w:val="000000"/>
+          <w:sz w:val="16"/>
+          <w:szCs w:val="16"/>
+          <w:highlight w:val="white"/>
+        </w:rPr>
+        <w:t>,</w:t>
+      </w:r>
+    </w:p>
+    <w:p>
+      <w:pPr>
+        <w:autoSpaceDE w:val="0"/>
+        <w:autoSpaceDN w:val="0"/>
+        <w:adjustRightInd w:val="0"/>
+        <w:spacing w:after="0" w:line="240" w:lineRule="auto"/>
+        <w:rPr>
+          <w:rFonts w:ascii="Consolas" w:hAnsi="Consolas" w:cs="Consolas"/>
+          <w:color w:val="000000"/>
+          <w:sz w:val="16"/>
+          <w:szCs w:val="16"/>
+          <w:highlight w:val="white"/>
+        </w:rPr>
+      </w:pPr>
+      <w:r>
+        <w:rPr>
+          <w:rFonts w:ascii="Consolas" w:hAnsi="Consolas" w:cs="Consolas"/>
+          <w:color w:val="000000"/>
+          <w:sz w:val="16"/>
+          <w:szCs w:val="16"/>
+          <w:highlight w:val="white"/>
+        </w:rPr>
+        <w:t xml:space="preserve">    () =&gt;</w:t>
+      </w:r>
+    </w:p>
+    <w:p>
+      <w:pPr>
+        <w:autoSpaceDE w:val="0"/>
+        <w:autoSpaceDN w:val="0"/>
+        <w:adjustRightInd w:val="0"/>
+        <w:spacing w:after="0" w:line="240" w:lineRule="auto"/>
+        <w:rPr>
+          <w:rFonts w:ascii="Consolas" w:hAnsi="Consolas" w:cs="Consolas"/>
+          <w:color w:val="000000"/>
+          <w:sz w:val="16"/>
+          <w:szCs w:val="16"/>
+          <w:highlight w:val="white"/>
+        </w:rPr>
+      </w:pPr>
+      <w:r>
+        <w:rPr>
+          <w:rFonts w:ascii="Consolas" w:hAnsi="Consolas" w:cs="Consolas"/>
+          <w:color w:val="000000"/>
+          <w:sz w:val="16"/>
+          <w:szCs w:val="16"/>
+          <w:highlight w:val="white"/>
+        </w:rPr>
+        <w:t xml:space="preserve">    {</w:t>
+      </w:r>
+    </w:p>
+    <w:p>
+      <w:pPr>
+        <w:autoSpaceDE w:val="0"/>
+        <w:autoSpaceDN w:val="0"/>
+        <w:adjustRightInd w:val="0"/>
+        <w:spacing w:after="0" w:line="240" w:lineRule="auto"/>
+        <w:rPr>
+          <w:rFonts w:ascii="Consolas" w:hAnsi="Consolas" w:cs="Consolas"/>
+          <w:color w:val="000000"/>
+          <w:sz w:val="16"/>
+          <w:szCs w:val="16"/>
+          <w:highlight w:val="white"/>
+        </w:rPr>
+      </w:pPr>
+      <w:r>
+        <w:rPr>
+          <w:rFonts w:ascii="Consolas" w:hAnsi="Consolas" w:cs="Consolas"/>
+          <w:color w:val="000000"/>
+          <w:sz w:val="16"/>
+          <w:szCs w:val="16"/>
+          <w:highlight w:val="white"/>
+        </w:rPr>
+        <w:t xml:space="preserve">        </w:t>
+      </w:r>
+      <w:proofErr w:type="spellStart"/>
+      <w:r>
+        <w:rPr>
+          <w:rFonts w:ascii="Consolas" w:hAnsi="Consolas" w:cs="Consolas"/>
+          <w:color w:val="2B91AF"/>
+          <w:sz w:val="16"/>
+          <w:szCs w:val="16"/>
+          <w:highlight w:val="white"/>
+        </w:rPr>
+        <w:t>SparkContext</w:t>
+      </w:r>
+      <w:proofErr w:type="spellEnd"/>
+      <w:r>
+        <w:rPr>
+          <w:rFonts w:ascii="Consolas" w:hAnsi="Consolas" w:cs="Consolas"/>
+          <w:color w:val="000000"/>
+          <w:sz w:val="16"/>
+          <w:szCs w:val="16"/>
+          <w:highlight w:val="white"/>
+        </w:rPr>
+        <w:t xml:space="preserve"> </w:t>
+      </w:r>
+      <w:proofErr w:type="spellStart"/>
+      <w:r>
+        <w:rPr>
+          <w:rFonts w:ascii="Consolas" w:hAnsi="Consolas" w:cs="Consolas"/>
+          <w:color w:val="000000"/>
+          <w:sz w:val="16"/>
+          <w:szCs w:val="16"/>
+          <w:highlight w:val="white"/>
+        </w:rPr>
+        <w:t>sc</w:t>
+      </w:r>
+      <w:proofErr w:type="spellEnd"/>
+      <w:r>
+        <w:rPr>
+          <w:rFonts w:ascii="Consolas" w:hAnsi="Consolas" w:cs="Consolas"/>
+          <w:color w:val="000000"/>
+          <w:sz w:val="16"/>
+          <w:szCs w:val="16"/>
+          <w:highlight w:val="white"/>
+        </w:rPr>
+        <w:t xml:space="preserve"> = </w:t>
+      </w:r>
+      <w:proofErr w:type="spellStart"/>
+      <w:r>
+        <w:rPr>
+          <w:rFonts w:ascii="Consolas" w:hAnsi="Consolas" w:cs="Consolas"/>
+          <w:color w:val="2B91AF"/>
+          <w:sz w:val="16"/>
+          <w:szCs w:val="16"/>
+          <w:highlight w:val="white"/>
+        </w:rPr>
+        <w:t>SparkCLRSamples</w:t>
+      </w:r>
+      <w:r>
+        <w:rPr>
+          <w:rFonts w:ascii="Consolas" w:hAnsi="Consolas" w:cs="Consolas"/>
+          <w:color w:val="000000"/>
+          <w:sz w:val="16"/>
+          <w:szCs w:val="16"/>
+          <w:highlight w:val="white"/>
+        </w:rPr>
+        <w:t>.SparkContext</w:t>
+      </w:r>
+      <w:proofErr w:type="spellEnd"/>
+      <w:r>
+        <w:rPr>
+          <w:rFonts w:ascii="Consolas" w:hAnsi="Consolas" w:cs="Consolas"/>
+          <w:color w:val="000000"/>
+          <w:sz w:val="16"/>
+          <w:szCs w:val="16"/>
+          <w:highlight w:val="white"/>
+        </w:rPr>
+        <w:t>;</w:t>
+      </w:r>
+    </w:p>
+    <w:p>
+      <w:pPr>
+        <w:autoSpaceDE w:val="0"/>
+        <w:autoSpaceDN w:val="0"/>
+        <w:adjustRightInd w:val="0"/>
+        <w:spacing w:after="0" w:line="240" w:lineRule="auto"/>
+        <w:rPr>
+          <w:rFonts w:ascii="Consolas" w:hAnsi="Consolas" w:cs="Consolas"/>
+          <w:color w:val="000000"/>
+          <w:sz w:val="16"/>
+          <w:szCs w:val="16"/>
+          <w:highlight w:val="white"/>
+        </w:rPr>
+      </w:pPr>
+      <w:r>
+        <w:rPr>
+          <w:rFonts w:ascii="Consolas" w:hAnsi="Consolas" w:cs="Consolas"/>
+          <w:color w:val="000000"/>
+          <w:sz w:val="16"/>
+          <w:szCs w:val="16"/>
+          <w:highlight w:val="white"/>
+        </w:rPr>
+        <w:t xml:space="preserve">        </w:t>
+      </w:r>
+      <w:proofErr w:type="spellStart"/>
+      <w:r>
+        <w:rPr>
+          <w:rFonts w:ascii="Consolas" w:hAnsi="Consolas" w:cs="Consolas"/>
+          <w:color w:val="2B91AF"/>
+          <w:sz w:val="16"/>
+          <w:szCs w:val="16"/>
+          <w:highlight w:val="white"/>
+        </w:rPr>
+        <w:t>StreamingContext</w:t>
+      </w:r>
+      <w:proofErr w:type="spellEnd"/>
+      <w:r>
+        <w:rPr>
+          <w:rFonts w:ascii="Consolas" w:hAnsi="Consolas" w:cs="Consolas"/>
+          <w:color w:val="000000"/>
+          <w:sz w:val="16"/>
+          <w:szCs w:val="16"/>
+          <w:highlight w:val="white"/>
+        </w:rPr>
+        <w:t xml:space="preserve"> context = </w:t>
+      </w:r>
+      <w:r>
+        <w:rPr>
+          <w:rFonts w:ascii="Consolas" w:hAnsi="Consolas" w:cs="Consolas"/>
+          <w:color w:val="0000FF"/>
+          <w:sz w:val="16"/>
+          <w:szCs w:val="16"/>
+          <w:highlight w:val="white"/>
+        </w:rPr>
+        <w:t>new</w:t>
+      </w:r>
+      <w:r>
+        <w:rPr>
+          <w:rFonts w:ascii="Consolas" w:hAnsi="Consolas" w:cs="Consolas"/>
+          <w:color w:val="000000"/>
+          <w:sz w:val="16"/>
+          <w:szCs w:val="16"/>
+          <w:highlight w:val="white"/>
+        </w:rPr>
+        <w:t xml:space="preserve"> </w:t>
+      </w:r>
+      <w:proofErr w:type="spellStart"/>
+      <w:proofErr w:type="gramStart"/>
+      <w:r>
+        <w:rPr>
+          <w:rFonts w:ascii="Consolas" w:hAnsi="Consolas" w:cs="Consolas"/>
+          <w:color w:val="2B91AF"/>
+          <w:sz w:val="16"/>
+          <w:szCs w:val="16"/>
+          <w:highlight w:val="white"/>
+        </w:rPr>
+        <w:t>StreamingContext</w:t>
+      </w:r>
+      <w:proofErr w:type="spellEnd"/>
+      <w:r>
+        <w:rPr>
+          <w:rFonts w:ascii="Consolas" w:hAnsi="Consolas" w:cs="Consolas"/>
+          <w:color w:val="000000"/>
+          <w:sz w:val="16"/>
+          <w:szCs w:val="16"/>
+          <w:highlight w:val="white"/>
+        </w:rPr>
+        <w:t>(</w:t>
+      </w:r>
+      <w:proofErr w:type="spellStart"/>
+      <w:proofErr w:type="gramEnd"/>
+      <w:r>
+        <w:rPr>
+          <w:rFonts w:ascii="Consolas" w:hAnsi="Consolas" w:cs="Consolas"/>
+          <w:color w:val="000000"/>
+          <w:sz w:val="16"/>
+          <w:szCs w:val="16"/>
+          <w:highlight w:val="white"/>
+        </w:rPr>
+        <w:t>sc</w:t>
+      </w:r>
+      <w:proofErr w:type="spellEnd"/>
+      <w:r>
+        <w:rPr>
+          <w:rFonts w:ascii="Consolas" w:hAnsi="Consolas" w:cs="Consolas"/>
+          <w:color w:val="000000"/>
+          <w:sz w:val="16"/>
+          <w:szCs w:val="16"/>
+          <w:highlight w:val="white"/>
+        </w:rPr>
+        <w:t>, 2000);</w:t>
+      </w:r>
+    </w:p>
+    <w:p>
+      <w:pPr>
+        <w:autoSpaceDE w:val="0"/>
+        <w:autoSpaceDN w:val="0"/>
+        <w:adjustRightInd w:val="0"/>
+        <w:spacing w:after="0" w:line="240" w:lineRule="auto"/>
+        <w:rPr>
+          <w:rFonts w:ascii="Consolas" w:hAnsi="Consolas" w:cs="Consolas"/>
+          <w:color w:val="000000"/>
+          <w:sz w:val="16"/>
+          <w:szCs w:val="16"/>
+          <w:highlight w:val="white"/>
+        </w:rPr>
+      </w:pPr>
+      <w:r>
+        <w:rPr>
+          <w:rFonts w:ascii="Consolas" w:hAnsi="Consolas" w:cs="Consolas"/>
+          <w:color w:val="000000"/>
+          <w:sz w:val="16"/>
+          <w:szCs w:val="16"/>
+          <w:highlight w:val="white"/>
+        </w:rPr>
+        <w:t xml:space="preserve">        </w:t>
+      </w:r>
+      <w:proofErr w:type="spellStart"/>
+      <w:proofErr w:type="gramStart"/>
+      <w:r>
+        <w:rPr>
+          <w:rFonts w:ascii="Consolas" w:hAnsi="Consolas" w:cs="Consolas"/>
+          <w:color w:val="000000"/>
+          <w:sz w:val="16"/>
+          <w:szCs w:val="16"/>
+          <w:highlight w:val="white"/>
+        </w:rPr>
+        <w:t>context.Checkpoint</w:t>
+      </w:r>
+      <w:proofErr w:type="spellEnd"/>
+      <w:proofErr w:type="gramEnd"/>
+      <w:r>
+        <w:rPr>
+          <w:rFonts w:ascii="Consolas" w:hAnsi="Consolas" w:cs="Consolas"/>
+          <w:color w:val="000000"/>
+          <w:sz w:val="16"/>
+          <w:szCs w:val="16"/>
+          <w:highlight w:val="white"/>
+        </w:rPr>
+        <w:t>(</w:t>
+      </w:r>
+      <w:proofErr w:type="spellStart"/>
+      <w:r>
+        <w:rPr>
+          <w:rFonts w:ascii="Consolas" w:hAnsi="Consolas" w:cs="Consolas"/>
+          <w:color w:val="000000"/>
+          <w:sz w:val="16"/>
+          <w:szCs w:val="16"/>
+          <w:highlight w:val="white"/>
+        </w:rPr>
+        <w:t>checkpointPath</w:t>
+      </w:r>
+      <w:proofErr w:type="spellEnd"/>
+      <w:r>
+        <w:rPr>
+          <w:rFonts w:ascii="Consolas" w:hAnsi="Consolas" w:cs="Consolas"/>
+          <w:color w:val="000000"/>
+          <w:sz w:val="16"/>
+          <w:szCs w:val="16"/>
+          <w:highlight w:val="white"/>
+        </w:rPr>
+        <w:t>);</w:t>
+      </w:r>
+    </w:p>
+    <w:p>
+      <w:pPr>
+        <w:autoSpaceDE w:val="0"/>
+        <w:autoSpaceDN w:val="0"/>
+        <w:adjustRightInd w:val="0"/>
+        <w:spacing w:after="0" w:line="240" w:lineRule="auto"/>
+        <w:rPr>
+          <w:rFonts w:ascii="Consolas" w:hAnsi="Consolas" w:cs="Consolas"/>
+          <w:color w:val="000000"/>
+          <w:sz w:val="16"/>
+          <w:szCs w:val="16"/>
+          <w:highlight w:val="white"/>
+        </w:rPr>
+      </w:pPr>
+    </w:p>
+    <w:p>
+      <w:pPr>
+        <w:autoSpaceDE w:val="0"/>
+        <w:autoSpaceDN w:val="0"/>
+        <w:adjustRightInd w:val="0"/>
+        <w:spacing w:after="0" w:line="240" w:lineRule="auto"/>
+        <w:rPr>
+          <w:rFonts w:ascii="Consolas" w:hAnsi="Consolas" w:cs="Consolas"/>
+          <w:color w:val="000000"/>
+          <w:sz w:val="16"/>
+          <w:szCs w:val="16"/>
+          <w:highlight w:val="white"/>
+        </w:rPr>
+      </w:pPr>
+      <w:r>
+        <w:rPr>
+          <w:rFonts w:ascii="Consolas" w:hAnsi="Consolas" w:cs="Consolas"/>
+          <w:color w:val="000000"/>
+          <w:sz w:val="16"/>
+          <w:szCs w:val="16"/>
+          <w:highlight w:val="white"/>
+        </w:rPr>
+        <w:t xml:space="preserve">        </w:t>
+      </w:r>
+      <w:proofErr w:type="spellStart"/>
+      <w:r>
+        <w:rPr>
+          <w:rFonts w:ascii="Consolas" w:hAnsi="Consolas" w:cs="Consolas"/>
+          <w:color w:val="0000FF"/>
+          <w:sz w:val="16"/>
+          <w:szCs w:val="16"/>
+          <w:highlight w:val="white"/>
+        </w:rPr>
+        <w:t>var</w:t>
+      </w:r>
+      <w:proofErr w:type="spellEnd"/>
+      <w:r>
+        <w:rPr>
+          <w:rFonts w:ascii="Consolas" w:hAnsi="Consolas" w:cs="Consolas"/>
+          <w:color w:val="000000"/>
+          <w:sz w:val="16"/>
+          <w:szCs w:val="16"/>
+          <w:highlight w:val="white"/>
+        </w:rPr>
+        <w:t xml:space="preserve"> lines = </w:t>
+      </w:r>
+      <w:proofErr w:type="spellStart"/>
+      <w:proofErr w:type="gramStart"/>
+      <w:r>
+        <w:rPr>
+          <w:rFonts w:ascii="Consolas" w:hAnsi="Consolas" w:cs="Consolas"/>
+          <w:color w:val="000000"/>
+          <w:sz w:val="16"/>
+          <w:szCs w:val="16"/>
+          <w:highlight w:val="white"/>
+        </w:rPr>
+        <w:t>context.TextFileStream</w:t>
+      </w:r>
+      <w:proofErr w:type="spellEnd"/>
+      <w:proofErr w:type="gramEnd"/>
+      <w:r>
+        <w:rPr>
+          <w:rFonts w:ascii="Consolas" w:hAnsi="Consolas" w:cs="Consolas"/>
+          <w:color w:val="000000"/>
+          <w:sz w:val="16"/>
+          <w:szCs w:val="16"/>
+          <w:highlight w:val="white"/>
+        </w:rPr>
+        <w:t>(</w:t>
+      </w:r>
+      <w:proofErr w:type="spellStart"/>
+      <w:r>
+        <w:rPr>
+          <w:rFonts w:ascii="Consolas" w:hAnsi="Consolas" w:cs="Consolas"/>
+          <w:color w:val="2B91AF"/>
+          <w:sz w:val="16"/>
+          <w:szCs w:val="16"/>
+          <w:highlight w:val="white"/>
+        </w:rPr>
+        <w:t>Path</w:t>
+      </w:r>
+      <w:r>
+        <w:rPr>
+          <w:rFonts w:ascii="Consolas" w:hAnsi="Consolas" w:cs="Consolas"/>
+          <w:color w:val="000000"/>
+          <w:sz w:val="16"/>
+          <w:szCs w:val="16"/>
+          <w:highlight w:val="white"/>
+        </w:rPr>
+        <w:t>.Combine</w:t>
+      </w:r>
+      <w:proofErr w:type="spellEnd"/>
+      <w:r>
+        <w:rPr>
+          <w:rFonts w:ascii="Consolas" w:hAnsi="Consolas" w:cs="Consolas"/>
+          <w:color w:val="000000"/>
+          <w:sz w:val="16"/>
+          <w:szCs w:val="16"/>
+          <w:highlight w:val="white"/>
+        </w:rPr>
+        <w:t xml:space="preserve">(directory, </w:t>
+      </w:r>
+      <w:r>
+        <w:rPr>
+          <w:rFonts w:ascii="Consolas" w:hAnsi="Consolas" w:cs="Consolas"/>
+          <w:color w:val="A31515"/>
+          <w:sz w:val="16"/>
+          <w:szCs w:val="16"/>
+          <w:highlight w:val="white"/>
+        </w:rPr>
+        <w:t>"test"</w:t>
+      </w:r>
+      <w:r>
+        <w:rPr>
+          <w:rFonts w:ascii="Consolas" w:hAnsi="Consolas" w:cs="Consolas"/>
+          <w:color w:val="000000"/>
+          <w:sz w:val="16"/>
+          <w:szCs w:val="16"/>
+          <w:highlight w:val="white"/>
+        </w:rPr>
+        <w:t>));</w:t>
+      </w:r>
+    </w:p>
+    <w:p>
+      <w:pPr>
+        <w:autoSpaceDE w:val="0"/>
+        <w:autoSpaceDN w:val="0"/>
+        <w:adjustRightInd w:val="0"/>
+        <w:spacing w:after="0" w:line="240" w:lineRule="auto"/>
+        <w:rPr>
+          <w:rFonts w:ascii="Consolas" w:hAnsi="Consolas" w:cs="Consolas"/>
+          <w:color w:val="000000"/>
+          <w:sz w:val="16"/>
+          <w:szCs w:val="16"/>
+          <w:highlight w:val="white"/>
+        </w:rPr>
+      </w:pPr>
+      <w:r>
+        <w:rPr>
+          <w:rFonts w:ascii="Consolas" w:hAnsi="Consolas" w:cs="Consolas"/>
+          <w:color w:val="000000"/>
+          <w:sz w:val="16"/>
+          <w:szCs w:val="16"/>
+          <w:highlight w:val="white"/>
+        </w:rPr>
+        <w:t xml:space="preserve">        </w:t>
+      </w:r>
+      <w:proofErr w:type="spellStart"/>
+      <w:r>
+        <w:rPr>
+          <w:rFonts w:ascii="Consolas" w:hAnsi="Consolas" w:cs="Consolas"/>
+          <w:color w:val="0000FF"/>
+          <w:sz w:val="16"/>
+          <w:szCs w:val="16"/>
+          <w:highlight w:val="white"/>
+        </w:rPr>
+        <w:t>var</w:t>
+      </w:r>
+      <w:proofErr w:type="spellEnd"/>
+      <w:r>
+        <w:rPr>
+          <w:rFonts w:ascii="Consolas" w:hAnsi="Consolas" w:cs="Consolas"/>
+          <w:color w:val="000000"/>
+          <w:sz w:val="16"/>
+          <w:szCs w:val="16"/>
+          <w:highlight w:val="white"/>
+        </w:rPr>
+        <w:t xml:space="preserve"> words = </w:t>
+      </w:r>
+      <w:proofErr w:type="spellStart"/>
+      <w:proofErr w:type="gramStart"/>
+      <w:r>
+        <w:rPr>
+          <w:rFonts w:ascii="Consolas" w:hAnsi="Consolas" w:cs="Consolas"/>
+          <w:color w:val="000000"/>
+          <w:sz w:val="16"/>
+          <w:szCs w:val="16"/>
+          <w:highlight w:val="white"/>
+        </w:rPr>
+        <w:t>lines.FlatMap</w:t>
+      </w:r>
+      <w:proofErr w:type="spellEnd"/>
+      <w:proofErr w:type="gramEnd"/>
+      <w:r>
+        <w:rPr>
+          <w:rFonts w:ascii="Consolas" w:hAnsi="Consolas" w:cs="Consolas"/>
+          <w:color w:val="000000"/>
+          <w:sz w:val="16"/>
+          <w:szCs w:val="16"/>
+          <w:highlight w:val="white"/>
+        </w:rPr>
+        <w:t xml:space="preserve">(l =&gt; </w:t>
+      </w:r>
+      <w:proofErr w:type="spellStart"/>
+      <w:r>
+        <w:rPr>
+          <w:rFonts w:ascii="Consolas" w:hAnsi="Consolas" w:cs="Consolas"/>
+          <w:color w:val="000000"/>
+          <w:sz w:val="16"/>
+          <w:szCs w:val="16"/>
+          <w:highlight w:val="white"/>
+        </w:rPr>
+        <w:t>l.Split</w:t>
+      </w:r>
+      <w:proofErr w:type="spellEnd"/>
+      <w:r>
+        <w:rPr>
+          <w:rFonts w:ascii="Consolas" w:hAnsi="Consolas" w:cs="Consolas"/>
+          <w:color w:val="000000"/>
+          <w:sz w:val="16"/>
+          <w:szCs w:val="16"/>
+          <w:highlight w:val="white"/>
+        </w:rPr>
+        <w:t>(</w:t>
+      </w:r>
+      <w:r>
+        <w:rPr>
+          <w:rFonts w:ascii="Consolas" w:hAnsi="Consolas" w:cs="Consolas"/>
+          <w:color w:val="A31515"/>
+          <w:sz w:val="16"/>
+          <w:szCs w:val="16"/>
+          <w:highlight w:val="white"/>
+        </w:rPr>
+        <w:t>' '</w:t>
+      </w:r>
+      <w:r>
+        <w:rPr>
+          <w:rFonts w:ascii="Consolas" w:hAnsi="Consolas" w:cs="Consolas"/>
+          <w:color w:val="000000"/>
+          <w:sz w:val="16"/>
+          <w:szCs w:val="16"/>
+          <w:highlight w:val="white"/>
+        </w:rPr>
+        <w:t>));</w:t>
+      </w:r>
+    </w:p>
+    <w:p>
+      <w:pPr>
+        <w:autoSpaceDE w:val="0"/>
+        <w:autoSpaceDN w:val="0"/>
+        <w:adjustRightInd w:val="0"/>
+        <w:spacing w:after="0" w:line="240" w:lineRule="auto"/>
+        <w:rPr>
+          <w:rFonts w:ascii="Consolas" w:hAnsi="Consolas" w:cs="Consolas"/>
+          <w:color w:val="000000"/>
+          <w:sz w:val="16"/>
+          <w:szCs w:val="16"/>
+          <w:highlight w:val="white"/>
+        </w:rPr>
+      </w:pPr>
+      <w:r>
+        <w:rPr>
+          <w:rFonts w:ascii="Consolas" w:hAnsi="Consolas" w:cs="Consolas"/>
+          <w:color w:val="000000"/>
+          <w:sz w:val="16"/>
+          <w:szCs w:val="16"/>
+          <w:highlight w:val="white"/>
+        </w:rPr>
+        <w:t xml:space="preserve">        </w:t>
+      </w:r>
+      <w:proofErr w:type="spellStart"/>
+      <w:r>
+        <w:rPr>
+          <w:rFonts w:ascii="Consolas" w:hAnsi="Consolas" w:cs="Consolas"/>
+          <w:color w:val="0000FF"/>
+          <w:sz w:val="16"/>
+          <w:szCs w:val="16"/>
+          <w:highlight w:val="white"/>
+        </w:rPr>
+        <w:t>var</w:t>
+      </w:r>
+      <w:proofErr w:type="spellEnd"/>
+      <w:r>
+        <w:rPr>
+          <w:rFonts w:ascii="Consolas" w:hAnsi="Consolas" w:cs="Consolas"/>
+          <w:color w:val="000000"/>
+          <w:sz w:val="16"/>
+          <w:szCs w:val="16"/>
+          <w:highlight w:val="white"/>
+        </w:rPr>
+        <w:t xml:space="preserve"> pairs = </w:t>
+      </w:r>
+      <w:proofErr w:type="spellStart"/>
+      <w:proofErr w:type="gramStart"/>
+      <w:r>
+        <w:rPr>
+          <w:rFonts w:ascii="Consolas" w:hAnsi="Consolas" w:cs="Consolas"/>
+          <w:color w:val="000000"/>
+          <w:sz w:val="16"/>
+          <w:szCs w:val="16"/>
+          <w:highlight w:val="white"/>
+        </w:rPr>
+        <w:t>words.Map</w:t>
+      </w:r>
+      <w:proofErr w:type="spellEnd"/>
+      <w:proofErr w:type="gramEnd"/>
+      <w:r>
+        <w:rPr>
+          <w:rFonts w:ascii="Consolas" w:hAnsi="Consolas" w:cs="Consolas"/>
+          <w:color w:val="000000"/>
+          <w:sz w:val="16"/>
+          <w:szCs w:val="16"/>
+          <w:highlight w:val="white"/>
+        </w:rPr>
+        <w:t xml:space="preserve">(w =&gt; </w:t>
+      </w:r>
+      <w:r>
+        <w:rPr>
+          <w:rFonts w:ascii="Consolas" w:hAnsi="Consolas" w:cs="Consolas"/>
+          <w:color w:val="0000FF"/>
+          <w:sz w:val="16"/>
+          <w:szCs w:val="16"/>
+          <w:highlight w:val="white"/>
+        </w:rPr>
+        <w:t>new</w:t>
+      </w:r>
+      <w:r>
+        <w:rPr>
+          <w:rFonts w:ascii="Consolas" w:hAnsi="Consolas" w:cs="Consolas"/>
+          <w:color w:val="000000"/>
+          <w:sz w:val="16"/>
+          <w:szCs w:val="16"/>
+          <w:highlight w:val="white"/>
+        </w:rPr>
+        <w:t xml:space="preserve"> </w:t>
+      </w:r>
+      <w:proofErr w:type="spellStart"/>
+      <w:r>
+        <w:rPr>
+          <w:rFonts w:ascii="Consolas" w:hAnsi="Consolas" w:cs="Consolas"/>
+          <w:color w:val="2B91AF"/>
+          <w:sz w:val="16"/>
+          <w:szCs w:val="16"/>
+          <w:highlight w:val="white"/>
+        </w:rPr>
+        <w:t>KeyValuePair</w:t>
+      </w:r>
+      <w:proofErr w:type="spellEnd"/>
+      <w:r>
+        <w:rPr>
+          <w:rFonts w:ascii="Consolas" w:hAnsi="Consolas" w:cs="Consolas"/>
+          <w:color w:val="000000"/>
+          <w:sz w:val="16"/>
+          <w:szCs w:val="16"/>
+          <w:highlight w:val="white"/>
+        </w:rPr>
+        <w:t>&lt;</w:t>
+      </w:r>
+      <w:r>
+        <w:rPr>
+          <w:rFonts w:ascii="Consolas" w:hAnsi="Consolas" w:cs="Consolas"/>
+          <w:color w:val="0000FF"/>
+          <w:sz w:val="16"/>
+          <w:szCs w:val="16"/>
+          <w:highlight w:val="white"/>
+        </w:rPr>
+        <w:t>string</w:t>
+      </w:r>
+      <w:r>
+        <w:rPr>
+          <w:rFonts w:ascii="Consolas" w:hAnsi="Consolas" w:cs="Consolas"/>
+          <w:color w:val="000000"/>
+          <w:sz w:val="16"/>
+          <w:szCs w:val="16"/>
+          <w:highlight w:val="white"/>
+        </w:rPr>
+        <w:t xml:space="preserve">, </w:t>
+      </w:r>
+      <w:proofErr w:type="spellStart"/>
+      <w:r>
+        <w:rPr>
+          <w:rFonts w:ascii="Consolas" w:hAnsi="Consolas" w:cs="Consolas"/>
+          <w:color w:val="0000FF"/>
+          <w:sz w:val="16"/>
+          <w:szCs w:val="16"/>
+          <w:highlight w:val="white"/>
+        </w:rPr>
+        <w:t>int</w:t>
+      </w:r>
+      <w:proofErr w:type="spellEnd"/>
+      <w:r>
+        <w:rPr>
+          <w:rFonts w:ascii="Consolas" w:hAnsi="Consolas" w:cs="Consolas"/>
+          <w:color w:val="000000"/>
+          <w:sz w:val="16"/>
+          <w:szCs w:val="16"/>
+          <w:highlight w:val="white"/>
+        </w:rPr>
+        <w:t>&gt;(w, 1));</w:t>
+      </w:r>
+    </w:p>
+    <w:p>
+      <w:pPr>
+        <w:autoSpaceDE w:val="0"/>
+        <w:autoSpaceDN w:val="0"/>
+        <w:adjustRightInd w:val="0"/>
+        <w:spacing w:after="0" w:line="240" w:lineRule="auto"/>
+        <w:rPr>
+          <w:rFonts w:ascii="Consolas" w:hAnsi="Consolas" w:cs="Consolas"/>
+          <w:color w:val="000000"/>
+          <w:sz w:val="16"/>
+          <w:szCs w:val="16"/>
+          <w:highlight w:val="white"/>
+        </w:rPr>
+      </w:pPr>
+    </w:p>
+    <w:p>
+      <w:pPr>
+        <w:autoSpaceDE w:val="0"/>
+        <w:autoSpaceDN w:val="0"/>
+        <w:adjustRightInd w:val="0"/>
+        <w:spacing w:after="0" w:line="240" w:lineRule="auto"/>
+        <w:rPr>
+          <w:rFonts w:ascii="Consolas" w:hAnsi="Consolas" w:cs="Consolas"/>
+          <w:color w:val="000000"/>
+          <w:sz w:val="16"/>
+          <w:szCs w:val="16"/>
+          <w:highlight w:val="white"/>
+        </w:rPr>
+      </w:pPr>
+      <w:r>
+        <w:rPr>
+          <w:rFonts w:ascii="Consolas" w:hAnsi="Consolas" w:cs="Consolas"/>
+          <w:color w:val="000000"/>
+          <w:sz w:val="16"/>
+          <w:szCs w:val="16"/>
+          <w:highlight w:val="white"/>
+        </w:rPr>
+        <w:t xml:space="preserve">        </w:t>
+      </w:r>
+      <w:proofErr w:type="spellStart"/>
+      <w:r>
+        <w:rPr>
+          <w:rFonts w:ascii="Consolas" w:hAnsi="Consolas" w:cs="Consolas"/>
+          <w:color w:val="0000FF"/>
+          <w:sz w:val="16"/>
+          <w:szCs w:val="16"/>
+          <w:highlight w:val="white"/>
+        </w:rPr>
+        <w:t>var</w:t>
+      </w:r>
+      <w:proofErr w:type="spellEnd"/>
+      <w:r>
+        <w:rPr>
+          <w:rFonts w:ascii="Consolas" w:hAnsi="Consolas" w:cs="Consolas"/>
+          <w:color w:val="000000"/>
+          <w:sz w:val="16"/>
+          <w:szCs w:val="16"/>
+          <w:highlight w:val="white"/>
+        </w:rPr>
+        <w:t xml:space="preserve"> </w:t>
+      </w:r>
+      <w:proofErr w:type="spellStart"/>
+      <w:r>
+        <w:rPr>
+          <w:rFonts w:ascii="Consolas" w:hAnsi="Consolas" w:cs="Consolas"/>
+          <w:color w:val="000000"/>
+          <w:sz w:val="16"/>
+          <w:szCs w:val="16"/>
+          <w:highlight w:val="white"/>
+        </w:rPr>
+        <w:t>wordCounts</w:t>
+      </w:r>
+      <w:proofErr w:type="spellEnd"/>
+      <w:r>
+        <w:rPr>
+          <w:rFonts w:ascii="Consolas" w:hAnsi="Consolas" w:cs="Consolas"/>
+          <w:color w:val="000000"/>
+          <w:sz w:val="16"/>
+          <w:szCs w:val="16"/>
+          <w:highlight w:val="white"/>
+        </w:rPr>
+        <w:t xml:space="preserve"> = </w:t>
+      </w:r>
+      <w:proofErr w:type="spellStart"/>
+      <w:proofErr w:type="gramStart"/>
+      <w:r>
+        <w:rPr>
+          <w:rFonts w:ascii="Consolas" w:hAnsi="Consolas" w:cs="Consolas"/>
+          <w:color w:val="000000"/>
+          <w:sz w:val="16"/>
+          <w:szCs w:val="16"/>
+          <w:highlight w:val="white"/>
+        </w:rPr>
+        <w:t>pairs.ReduceByKey</w:t>
+      </w:r>
+      <w:proofErr w:type="spellEnd"/>
+      <w:proofErr w:type="gramEnd"/>
+      <w:r>
+        <w:rPr>
+          <w:rFonts w:ascii="Consolas" w:hAnsi="Consolas" w:cs="Consolas"/>
+          <w:color w:val="000000"/>
+          <w:sz w:val="16"/>
+          <w:szCs w:val="16"/>
+          <w:highlight w:val="white"/>
+        </w:rPr>
+        <w:t>((x, y) =&gt; x + y);</w:t>
+      </w:r>
+    </w:p>
+    <w:p>
+      <w:pPr>
+        <w:autoSpaceDE w:val="0"/>
+        <w:autoSpaceDN w:val="0"/>
+        <w:adjustRightInd w:val="0"/>
+        <w:spacing w:after="0" w:line="240" w:lineRule="auto"/>
+        <w:rPr>
+          <w:rFonts w:ascii="Consolas" w:hAnsi="Consolas" w:cs="Consolas"/>
+          <w:color w:val="000000"/>
+          <w:sz w:val="16"/>
+          <w:szCs w:val="16"/>
+          <w:highlight w:val="white"/>
+        </w:rPr>
+      </w:pPr>
+      <w:r>
+        <w:rPr>
+          <w:rFonts w:ascii="Consolas" w:hAnsi="Consolas" w:cs="Consolas"/>
+          <w:color w:val="000000"/>
+          <w:sz w:val="16"/>
+          <w:szCs w:val="16"/>
+          <w:highlight w:val="white"/>
+        </w:rPr>
+        <w:t xml:space="preserve">        </w:t>
+      </w:r>
+      <w:proofErr w:type="spellStart"/>
+      <w:r>
+        <w:rPr>
+          <w:rFonts w:ascii="Consolas" w:hAnsi="Consolas" w:cs="Consolas"/>
+          <w:color w:val="0000FF"/>
+          <w:sz w:val="16"/>
+          <w:szCs w:val="16"/>
+          <w:highlight w:val="white"/>
+        </w:rPr>
+        <w:t>var</w:t>
+      </w:r>
+      <w:proofErr w:type="spellEnd"/>
+      <w:r>
+        <w:rPr>
+          <w:rFonts w:ascii="Consolas" w:hAnsi="Consolas" w:cs="Consolas"/>
+          <w:color w:val="000000"/>
+          <w:sz w:val="16"/>
+          <w:szCs w:val="16"/>
+          <w:highlight w:val="white"/>
+        </w:rPr>
+        <w:t xml:space="preserve"> join = </w:t>
+      </w:r>
+      <w:proofErr w:type="spellStart"/>
+      <w:r>
+        <w:rPr>
+          <w:rFonts w:ascii="Consolas" w:hAnsi="Consolas" w:cs="Consolas"/>
+          <w:color w:val="000000"/>
+          <w:sz w:val="16"/>
+          <w:szCs w:val="16"/>
+          <w:highlight w:val="white"/>
+        </w:rPr>
+        <w:t>wordCounts.Join</w:t>
+      </w:r>
+      <w:proofErr w:type="spellEnd"/>
+      <w:r>
+        <w:rPr>
+          <w:rFonts w:ascii="Consolas" w:hAnsi="Consolas" w:cs="Consolas"/>
+          <w:color w:val="000000"/>
+          <w:sz w:val="16"/>
+          <w:szCs w:val="16"/>
+          <w:highlight w:val="white"/>
+        </w:rPr>
+        <w:t>(</w:t>
+      </w:r>
+      <w:proofErr w:type="spellStart"/>
+      <w:r>
+        <w:rPr>
+          <w:rFonts w:ascii="Consolas" w:hAnsi="Consolas" w:cs="Consolas"/>
+          <w:color w:val="000000"/>
+          <w:sz w:val="16"/>
+          <w:szCs w:val="16"/>
+          <w:highlight w:val="white"/>
+        </w:rPr>
+        <w:t>wordCounts</w:t>
+      </w:r>
+      <w:proofErr w:type="spellEnd"/>
+      <w:r>
+        <w:rPr>
+          <w:rFonts w:ascii="Consolas" w:hAnsi="Consolas" w:cs="Consolas"/>
+          <w:color w:val="000000"/>
+          <w:sz w:val="16"/>
+          <w:szCs w:val="16"/>
+          <w:highlight w:val="white"/>
+        </w:rPr>
+        <w:t>, 2);</w:t>
+      </w:r>
+    </w:p>
+    <w:p>
+      <w:pPr>
+        <w:autoSpaceDE w:val="0"/>
+        <w:autoSpaceDN w:val="0"/>
+        <w:adjustRightInd w:val="0"/>
+        <w:spacing w:after="0" w:line="240" w:lineRule="auto"/>
+        <w:rPr>
+          <w:rFonts w:ascii="Consolas" w:hAnsi="Consolas" w:cs="Consolas"/>
+          <w:color w:val="000000"/>
+          <w:sz w:val="16"/>
+          <w:szCs w:val="16"/>
+          <w:highlight w:val="white"/>
+        </w:rPr>
+      </w:pPr>
+      <w:r>
+        <w:rPr>
+          <w:rFonts w:ascii="Consolas" w:hAnsi="Consolas" w:cs="Consolas"/>
+          <w:color w:val="000000"/>
+          <w:sz w:val="16"/>
+          <w:szCs w:val="16"/>
+          <w:highlight w:val="white"/>
+        </w:rPr>
+        <w:t xml:space="preserve">        </w:t>
+      </w:r>
+      <w:proofErr w:type="spellStart"/>
+      <w:r>
+        <w:rPr>
+          <w:rFonts w:ascii="Consolas" w:hAnsi="Consolas" w:cs="Consolas"/>
+          <w:color w:val="0000FF"/>
+          <w:sz w:val="16"/>
+          <w:szCs w:val="16"/>
+          <w:highlight w:val="white"/>
+        </w:rPr>
+        <w:t>var</w:t>
+      </w:r>
+      <w:proofErr w:type="spellEnd"/>
+      <w:r>
+        <w:rPr>
+          <w:rFonts w:ascii="Consolas" w:hAnsi="Consolas" w:cs="Consolas"/>
+          <w:color w:val="000000"/>
+          <w:sz w:val="16"/>
+          <w:szCs w:val="16"/>
+          <w:highlight w:val="white"/>
+        </w:rPr>
+        <w:t xml:space="preserve"> state = </w:t>
+      </w:r>
+      <w:proofErr w:type="spellStart"/>
+      <w:proofErr w:type="gramStart"/>
+      <w:r>
+        <w:rPr>
+          <w:rFonts w:ascii="Consolas" w:hAnsi="Consolas" w:cs="Consolas"/>
+          <w:color w:val="000000"/>
+          <w:sz w:val="16"/>
+          <w:szCs w:val="16"/>
+          <w:highlight w:val="white"/>
+        </w:rPr>
+        <w:t>join.UpdateStateByKey</w:t>
+      </w:r>
+      <w:proofErr w:type="spellEnd"/>
+      <w:proofErr w:type="gramEnd"/>
+      <w:r>
+        <w:rPr>
+          <w:rFonts w:ascii="Consolas" w:hAnsi="Consolas" w:cs="Consolas"/>
+          <w:color w:val="000000"/>
+          <w:sz w:val="16"/>
+          <w:szCs w:val="16"/>
+          <w:highlight w:val="white"/>
+        </w:rPr>
+        <w:t>&lt;</w:t>
+      </w:r>
+      <w:r>
+        <w:rPr>
+          <w:rFonts w:ascii="Consolas" w:hAnsi="Consolas" w:cs="Consolas"/>
+          <w:color w:val="0000FF"/>
+          <w:sz w:val="16"/>
+          <w:szCs w:val="16"/>
+          <w:highlight w:val="white"/>
+        </w:rPr>
+        <w:t>string</w:t>
+      </w:r>
+      <w:r>
+        <w:rPr>
+          <w:rFonts w:ascii="Consolas" w:hAnsi="Consolas" w:cs="Consolas"/>
+          <w:color w:val="000000"/>
+          <w:sz w:val="16"/>
+          <w:szCs w:val="16"/>
+          <w:highlight w:val="white"/>
+        </w:rPr>
+        <w:t xml:space="preserve">, </w:t>
+      </w:r>
+      <w:r>
+        <w:rPr>
+          <w:rFonts w:ascii="Consolas" w:hAnsi="Consolas" w:cs="Consolas"/>
+          <w:color w:val="2B91AF"/>
+          <w:sz w:val="16"/>
+          <w:szCs w:val="16"/>
+          <w:highlight w:val="white"/>
+        </w:rPr>
+        <w:t>Tuple</w:t>
+      </w:r>
+      <w:r>
+        <w:rPr>
+          <w:rFonts w:ascii="Consolas" w:hAnsi="Consolas" w:cs="Consolas"/>
+          <w:color w:val="000000"/>
+          <w:sz w:val="16"/>
+          <w:szCs w:val="16"/>
+          <w:highlight w:val="white"/>
+        </w:rPr>
+        <w:t>&lt;</w:t>
+      </w:r>
+      <w:proofErr w:type="spellStart"/>
+      <w:r>
+        <w:rPr>
+          <w:rFonts w:ascii="Consolas" w:hAnsi="Consolas" w:cs="Consolas"/>
+          <w:color w:val="0000FF"/>
+          <w:sz w:val="16"/>
+          <w:szCs w:val="16"/>
+          <w:highlight w:val="white"/>
+        </w:rPr>
+        <w:t>int</w:t>
+      </w:r>
+      <w:proofErr w:type="spellEnd"/>
+      <w:r>
+        <w:rPr>
+          <w:rFonts w:ascii="Consolas" w:hAnsi="Consolas" w:cs="Consolas"/>
+          <w:color w:val="000000"/>
+          <w:sz w:val="16"/>
+          <w:szCs w:val="16"/>
+          <w:highlight w:val="white"/>
+        </w:rPr>
+        <w:t xml:space="preserve">, </w:t>
+      </w:r>
+      <w:proofErr w:type="spellStart"/>
+      <w:r>
+        <w:rPr>
+          <w:rFonts w:ascii="Consolas" w:hAnsi="Consolas" w:cs="Consolas"/>
+          <w:color w:val="0000FF"/>
+          <w:sz w:val="16"/>
+          <w:szCs w:val="16"/>
+          <w:highlight w:val="white"/>
+        </w:rPr>
+        <w:t>int</w:t>
+      </w:r>
+      <w:proofErr w:type="spellEnd"/>
+      <w:r>
+        <w:rPr>
+          <w:rFonts w:ascii="Consolas" w:hAnsi="Consolas" w:cs="Consolas"/>
+          <w:color w:val="000000"/>
+          <w:sz w:val="16"/>
+          <w:szCs w:val="16"/>
+          <w:highlight w:val="white"/>
+        </w:rPr>
+        <w:t xml:space="preserve">&gt;, </w:t>
+      </w:r>
+      <w:proofErr w:type="spellStart"/>
+      <w:r>
+        <w:rPr>
+          <w:rFonts w:ascii="Consolas" w:hAnsi="Consolas" w:cs="Consolas"/>
+          <w:color w:val="0000FF"/>
+          <w:sz w:val="16"/>
+          <w:szCs w:val="16"/>
+          <w:highlight w:val="white"/>
+        </w:rPr>
+        <w:t>int</w:t>
+      </w:r>
+      <w:proofErr w:type="spellEnd"/>
+      <w:r>
+        <w:rPr>
+          <w:rFonts w:ascii="Consolas" w:hAnsi="Consolas" w:cs="Consolas"/>
+          <w:color w:val="000000"/>
+          <w:sz w:val="16"/>
+          <w:szCs w:val="16"/>
+          <w:highlight w:val="white"/>
+        </w:rPr>
+        <w:t xml:space="preserve">&gt;((vs, s) =&gt; </w:t>
+      </w:r>
+      <w:proofErr w:type="spellStart"/>
+      <w:r>
+        <w:rPr>
+          <w:rFonts w:ascii="Consolas" w:hAnsi="Consolas" w:cs="Consolas"/>
+          <w:color w:val="000000"/>
+          <w:sz w:val="16"/>
+          <w:szCs w:val="16"/>
+          <w:highlight w:val="white"/>
+        </w:rPr>
+        <w:t>vs.Sum</w:t>
+      </w:r>
+      <w:proofErr w:type="spellEnd"/>
+      <w:r>
+        <w:rPr>
+          <w:rFonts w:ascii="Consolas" w:hAnsi="Consolas" w:cs="Consolas"/>
+          <w:color w:val="000000"/>
+          <w:sz w:val="16"/>
+          <w:szCs w:val="16"/>
+          <w:highlight w:val="white"/>
+        </w:rPr>
+        <w:t>(x =&gt; x.Item1 + x.Item2) + s);</w:t>
+      </w:r>
+    </w:p>
+    <w:p>
+      <w:pPr>
+        <w:autoSpaceDE w:val="0"/>
+        <w:autoSpaceDN w:val="0"/>
+        <w:adjustRightInd w:val="0"/>
+        <w:spacing w:after="0" w:line="240" w:lineRule="auto"/>
+        <w:rPr>
+          <w:rFonts w:ascii="Consolas" w:hAnsi="Consolas" w:cs="Consolas"/>
+          <w:color w:val="000000"/>
+          <w:sz w:val="16"/>
+          <w:szCs w:val="16"/>
+          <w:highlight w:val="white"/>
+        </w:rPr>
+      </w:pPr>
+    </w:p>
+    <w:p>
+      <w:pPr>
+        <w:autoSpaceDE w:val="0"/>
+        <w:autoSpaceDN w:val="0"/>
+        <w:adjustRightInd w:val="0"/>
+        <w:spacing w:after="0" w:line="240" w:lineRule="auto"/>
+        <w:rPr>
+          <w:rFonts w:ascii="Consolas" w:hAnsi="Consolas" w:cs="Consolas"/>
+          <w:color w:val="000000"/>
+          <w:sz w:val="16"/>
+          <w:szCs w:val="16"/>
+          <w:highlight w:val="white"/>
+        </w:rPr>
+      </w:pPr>
+      <w:r>
+        <w:rPr>
+          <w:rFonts w:ascii="Consolas" w:hAnsi="Consolas" w:cs="Consolas"/>
+          <w:color w:val="000000"/>
+          <w:sz w:val="16"/>
+          <w:szCs w:val="16"/>
+          <w:highlight w:val="white"/>
+        </w:rPr>
+        <w:t xml:space="preserve">        </w:t>
+      </w:r>
+      <w:proofErr w:type="spellStart"/>
+      <w:proofErr w:type="gramStart"/>
+      <w:r>
+        <w:rPr>
+          <w:rFonts w:ascii="Consolas" w:hAnsi="Consolas" w:cs="Consolas"/>
+          <w:color w:val="000000"/>
+          <w:sz w:val="16"/>
+          <w:szCs w:val="16"/>
+          <w:highlight w:val="white"/>
+        </w:rPr>
+        <w:t>state.ForeachRDD</w:t>
+      </w:r>
+      <w:proofErr w:type="spellEnd"/>
+      <w:proofErr w:type="gramEnd"/>
+      <w:r>
+        <w:rPr>
+          <w:rFonts w:ascii="Consolas" w:hAnsi="Consolas" w:cs="Consolas"/>
+          <w:color w:val="000000"/>
+          <w:sz w:val="16"/>
+          <w:szCs w:val="16"/>
+          <w:highlight w:val="white"/>
+        </w:rPr>
+        <w:t xml:space="preserve">((time, </w:t>
+      </w:r>
+      <w:proofErr w:type="spellStart"/>
+      <w:r>
+        <w:rPr>
+          <w:rFonts w:ascii="Consolas" w:hAnsi="Consolas" w:cs="Consolas"/>
+          <w:color w:val="000000"/>
+          <w:sz w:val="16"/>
+          <w:szCs w:val="16"/>
+          <w:highlight w:val="white"/>
+        </w:rPr>
+        <w:t>rdd</w:t>
+      </w:r>
+      <w:proofErr w:type="spellEnd"/>
+      <w:r>
+        <w:rPr>
+          <w:rFonts w:ascii="Consolas" w:hAnsi="Consolas" w:cs="Consolas"/>
+          <w:color w:val="000000"/>
+          <w:sz w:val="16"/>
+          <w:szCs w:val="16"/>
+          <w:highlight w:val="white"/>
+        </w:rPr>
+        <w:t>) =&gt;</w:t>
+      </w:r>
+    </w:p>
+    <w:p>
+      <w:pPr>
+        <w:autoSpaceDE w:val="0"/>
+        <w:autoSpaceDN w:val="0"/>
+        <w:adjustRightInd w:val="0"/>
+        <w:spacing w:after="0" w:line="240" w:lineRule="auto"/>
+        <w:rPr>
+          <w:rFonts w:ascii="Consolas" w:hAnsi="Consolas" w:cs="Consolas"/>
+          <w:color w:val="000000"/>
+          <w:sz w:val="16"/>
+          <w:szCs w:val="16"/>
+          <w:highlight w:val="white"/>
+        </w:rPr>
+      </w:pPr>
+      <w:r>
+        <w:rPr>
+          <w:rFonts w:ascii="Consolas" w:hAnsi="Consolas" w:cs="Consolas"/>
+          <w:color w:val="000000"/>
+          <w:sz w:val="16"/>
+          <w:szCs w:val="16"/>
+          <w:highlight w:val="white"/>
+        </w:rPr>
+        <w:t xml:space="preserve">        {</w:t>
+      </w:r>
+    </w:p>
+    <w:p>
+      <w:pPr>
+        <w:autoSpaceDE w:val="0"/>
+        <w:autoSpaceDN w:val="0"/>
+        <w:adjustRightInd w:val="0"/>
+        <w:spacing w:after="0" w:line="240" w:lineRule="auto"/>
+        <w:rPr>
+          <w:rFonts w:ascii="Consolas" w:hAnsi="Consolas" w:cs="Consolas"/>
+          <w:color w:val="000000"/>
+          <w:sz w:val="16"/>
+          <w:szCs w:val="16"/>
+          <w:highlight w:val="white"/>
+        </w:rPr>
+      </w:pPr>
+      <w:r>
+        <w:rPr>
+          <w:rFonts w:ascii="Consolas" w:hAnsi="Consolas" w:cs="Consolas"/>
+          <w:color w:val="000000"/>
+          <w:sz w:val="16"/>
+          <w:szCs w:val="16"/>
+          <w:highlight w:val="white"/>
+        </w:rPr>
+        <w:t xml:space="preserve">            </w:t>
+      </w:r>
+      <w:proofErr w:type="gramStart"/>
+      <w:r>
+        <w:rPr>
+          <w:rFonts w:ascii="Consolas" w:hAnsi="Consolas" w:cs="Consolas"/>
+          <w:color w:val="0000FF"/>
+          <w:sz w:val="16"/>
+          <w:szCs w:val="16"/>
+          <w:highlight w:val="white"/>
+        </w:rPr>
+        <w:t>object</w:t>
+      </w:r>
+      <w:r>
+        <w:rPr>
+          <w:rFonts w:ascii="Consolas" w:hAnsi="Consolas" w:cs="Consolas"/>
+          <w:color w:val="000000"/>
+          <w:sz w:val="16"/>
+          <w:szCs w:val="16"/>
+          <w:highlight w:val="white"/>
+        </w:rPr>
+        <w:t>[</w:t>
+      </w:r>
+      <w:proofErr w:type="gramEnd"/>
+      <w:r>
+        <w:rPr>
+          <w:rFonts w:ascii="Consolas" w:hAnsi="Consolas" w:cs="Consolas"/>
+          <w:color w:val="000000"/>
+          <w:sz w:val="16"/>
+          <w:szCs w:val="16"/>
+          <w:highlight w:val="white"/>
+        </w:rPr>
+        <w:t xml:space="preserve">] taken = </w:t>
+      </w:r>
+      <w:proofErr w:type="spellStart"/>
+      <w:r>
+        <w:rPr>
+          <w:rFonts w:ascii="Consolas" w:hAnsi="Consolas" w:cs="Consolas"/>
+          <w:color w:val="000000"/>
+          <w:sz w:val="16"/>
+          <w:szCs w:val="16"/>
+          <w:highlight w:val="white"/>
+        </w:rPr>
+        <w:t>rdd.Take</w:t>
+      </w:r>
+      <w:proofErr w:type="spellEnd"/>
+      <w:r>
+        <w:rPr>
+          <w:rFonts w:ascii="Consolas" w:hAnsi="Consolas" w:cs="Consolas"/>
+          <w:color w:val="000000"/>
+          <w:sz w:val="16"/>
+          <w:szCs w:val="16"/>
+          <w:highlight w:val="white"/>
+        </w:rPr>
+        <w:t>(10);</w:t>
+      </w:r>
+    </w:p>
+    <w:p>
+      <w:pPr>
+        <w:autoSpaceDE w:val="0"/>
+        <w:autoSpaceDN w:val="0"/>
+        <w:adjustRightInd w:val="0"/>
+        <w:spacing w:after="0" w:line="240" w:lineRule="auto"/>
+        <w:rPr>
+          <w:rFonts w:ascii="Consolas" w:hAnsi="Consolas" w:cs="Consolas"/>
+          <w:color w:val="000000"/>
+          <w:sz w:val="16"/>
+          <w:szCs w:val="16"/>
+          <w:highlight w:val="white"/>
+        </w:rPr>
+      </w:pPr>
+      <w:r>
+        <w:rPr>
+          <w:rFonts w:ascii="Consolas" w:hAnsi="Consolas" w:cs="Consolas"/>
+          <w:color w:val="000000"/>
+          <w:sz w:val="16"/>
+          <w:szCs w:val="16"/>
+          <w:highlight w:val="white"/>
+        </w:rPr>
+        <w:t xml:space="preserve">        });</w:t>
+      </w:r>
+    </w:p>
+    <w:p>
+      <w:pPr>
+        <w:autoSpaceDE w:val="0"/>
+        <w:autoSpaceDN w:val="0"/>
+        <w:adjustRightInd w:val="0"/>
+        <w:spacing w:after="0" w:line="240" w:lineRule="auto"/>
+        <w:rPr>
+          <w:rFonts w:ascii="Consolas" w:hAnsi="Consolas" w:cs="Consolas"/>
+          <w:color w:val="000000"/>
+          <w:sz w:val="16"/>
+          <w:szCs w:val="16"/>
+          <w:highlight w:val="white"/>
+        </w:rPr>
+      </w:pPr>
+    </w:p>
+    <w:p>
+      <w:pPr>
+        <w:autoSpaceDE w:val="0"/>
+        <w:autoSpaceDN w:val="0"/>
+        <w:adjustRightInd w:val="0"/>
+        <w:spacing w:after="0" w:line="240" w:lineRule="auto"/>
+        <w:rPr>
+          <w:rFonts w:ascii="Consolas" w:hAnsi="Consolas" w:cs="Consolas"/>
+          <w:color w:val="000000"/>
+          <w:sz w:val="16"/>
+          <w:szCs w:val="16"/>
+          <w:highlight w:val="white"/>
+        </w:rPr>
+      </w:pPr>
+      <w:r>
+        <w:rPr>
+          <w:rFonts w:ascii="Consolas" w:hAnsi="Consolas" w:cs="Consolas"/>
+          <w:color w:val="000000"/>
+          <w:sz w:val="16"/>
+          <w:szCs w:val="16"/>
+          <w:highlight w:val="white"/>
+        </w:rPr>
+        <w:t xml:space="preserve">        </w:t>
+      </w:r>
+      <w:r>
+        <w:rPr>
+          <w:rFonts w:ascii="Consolas" w:hAnsi="Consolas" w:cs="Consolas"/>
+          <w:color w:val="0000FF"/>
+          <w:sz w:val="16"/>
+          <w:szCs w:val="16"/>
+          <w:highlight w:val="white"/>
+        </w:rPr>
+        <w:t>return</w:t>
+      </w:r>
+      <w:r>
+        <w:rPr>
+          <w:rFonts w:ascii="Consolas" w:hAnsi="Consolas" w:cs="Consolas"/>
+          <w:color w:val="000000"/>
+          <w:sz w:val="16"/>
+          <w:szCs w:val="16"/>
+          <w:highlight w:val="white"/>
+        </w:rPr>
+        <w:t xml:space="preserve"> context;</w:t>
+      </w:r>
+    </w:p>
+    <w:p>
+      <w:pPr>
+        <w:autoSpaceDE w:val="0"/>
+        <w:autoSpaceDN w:val="0"/>
+        <w:adjustRightInd w:val="0"/>
+        <w:spacing w:after="0" w:line="240" w:lineRule="auto"/>
+        <w:rPr>
+          <w:rFonts w:ascii="Consolas" w:hAnsi="Consolas" w:cs="Consolas"/>
+          <w:color w:val="000000"/>
+          <w:sz w:val="16"/>
+          <w:szCs w:val="16"/>
+          <w:highlight w:val="white"/>
+        </w:rPr>
+      </w:pPr>
+      <w:r>
+        <w:rPr>
+          <w:rFonts w:ascii="Consolas" w:hAnsi="Consolas" w:cs="Consolas"/>
+          <w:color w:val="000000"/>
+          <w:sz w:val="16"/>
+          <w:szCs w:val="16"/>
+          <w:highlight w:val="white"/>
+        </w:rPr>
+        <w:t xml:space="preserve">    });</w:t>
+      </w:r>
+    </w:p>
+    <w:p>
+      <w:pPr>
+        <w:autoSpaceDE w:val="0"/>
+        <w:autoSpaceDN w:val="0"/>
+        <w:adjustRightInd w:val="0"/>
+        <w:spacing w:after="0" w:line="240" w:lineRule="auto"/>
+        <w:rPr>
+          <w:rFonts w:ascii="Consolas" w:hAnsi="Consolas" w:cs="Consolas"/>
+          <w:color w:val="000000"/>
+          <w:sz w:val="16"/>
+          <w:szCs w:val="16"/>
+          <w:highlight w:val="white"/>
+        </w:rPr>
+      </w:pPr>
+    </w:p>
+    <w:p>
+      <w:pPr>
+        <w:autoSpaceDE w:val="0"/>
+        <w:autoSpaceDN w:val="0"/>
+        <w:adjustRightInd w:val="0"/>
+        <w:spacing w:after="0" w:line="240" w:lineRule="auto"/>
+        <w:rPr>
+          <w:rFonts w:ascii="Consolas" w:hAnsi="Consolas" w:cs="Consolas"/>
+          <w:color w:val="000000"/>
+          <w:sz w:val="16"/>
+          <w:szCs w:val="16"/>
+          <w:highlight w:val="white"/>
+        </w:rPr>
+      </w:pPr>
+      <w:proofErr w:type="spellStart"/>
+      <w:proofErr w:type="gramStart"/>
+      <w:r>
+        <w:rPr>
+          <w:rFonts w:ascii="Consolas" w:hAnsi="Consolas" w:cs="Consolas"/>
+          <w:color w:val="000000"/>
+          <w:sz w:val="16"/>
+          <w:szCs w:val="16"/>
+          <w:highlight w:val="white"/>
+        </w:rPr>
+        <w:t>ssc.Start</w:t>
+      </w:r>
+      <w:proofErr w:type="spellEnd"/>
+      <w:proofErr w:type="gramEnd"/>
+      <w:r>
+        <w:rPr>
+          <w:rFonts w:ascii="Consolas" w:hAnsi="Consolas" w:cs="Consolas"/>
+          <w:color w:val="000000"/>
+          <w:sz w:val="16"/>
+          <w:szCs w:val="16"/>
+          <w:highlight w:val="white"/>
+        </w:rPr>
+        <w:t>();</w:t>
+      </w:r>
+    </w:p>
+    <w:p>
+      <w:pPr>
+        <w:autoSpaceDE w:val="0"/>
+        <w:autoSpaceDN w:val="0"/>
+        <w:adjustRightInd w:val="0"/>
+        <w:spacing w:after="0" w:line="240" w:lineRule="auto"/>
+        <w:rPr>
+          <w:rFonts w:ascii="Consolas" w:hAnsi="Consolas" w:cs="Consolas"/>
+          <w:color w:val="000000"/>
+          <w:sz w:val="16"/>
+          <w:szCs w:val="16"/>
+          <w:highlight w:val="white"/>
+        </w:rPr>
+      </w:pPr>
+      <w:proofErr w:type="spellStart"/>
+      <w:proofErr w:type="gramStart"/>
+      <w:r>
+        <w:rPr>
+          <w:rFonts w:ascii="Consolas" w:hAnsi="Consolas" w:cs="Consolas"/>
+          <w:color w:val="000000"/>
+          <w:sz w:val="16"/>
+          <w:szCs w:val="16"/>
+          <w:highlight w:val="white"/>
+        </w:rPr>
+        <w:t>ssc.AwaitTermination</w:t>
+      </w:r>
+      <w:proofErr w:type="spellEnd"/>
+      <w:proofErr w:type="gramEnd"/>
+      <w:r>
+        <w:rPr>
+          <w:rFonts w:ascii="Consolas" w:hAnsi="Consolas" w:cs="Consolas"/>
+          <w:color w:val="000000"/>
+          <w:sz w:val="16"/>
+          <w:szCs w:val="16"/>
+          <w:highlight w:val="white"/>
+        </w:rPr>
+        <w:t>();</w:t>
+      </w:r>
+    </w:p>
+    <w:p/>
     <w:sectPr>
       <w:pgSz w:w="12240" w:h="15840"/>
       <w:pgMar w:top="1440" w:right="1440" w:bottom="1440" w:left="1440" w:header="720" w:footer="720" w:gutter="0"/>
@@ -5558,7 +7324,7 @@
 </file>
 
 <file path=word/numbering.xml><?xml version="1.0" encoding="utf-8"?>
-<w:numbering xmlns:wpc="http://schemas.microsoft.com/office/word/2010/wordprocessingCanvas" xmlns:mc="http://schemas.openxmlformats.org/markup-compatibility/2006" xmlns:o="urn:schemas-microsoft-com:office:office" xmlns:r="http://schemas.openxmlformats.org/officeDocument/2006/relationships" xmlns:m="http://schemas.openxmlformats.org/officeDocument/2006/math" xmlns:v="urn:schemas-microsoft-com:vml" xmlns:wp14="http://schemas.microsoft.com/office/word/2010/wordprocessingDrawing" xmlns:wp="http://schemas.openxmlformats.org/drawingml/2006/wordprocessingDrawing" xmlns:w10="urn:schemas-microsoft-com:office:word" xmlns:w="http://schemas.openxmlformats.org/wordprocessingml/2006/main" xmlns:w14="http://schemas.microsoft.com/office/word/2010/wordml" xmlns:w15="http://schemas.microsoft.com/office/word/2012/wordml" xmlns:wpg="http://schemas.microsoft.com/office/word/2010/wordprocessingGroup" xmlns:wpi="http://schemas.microsoft.com/office/word/2010/wordprocessingInk" xmlns:wne="http://schemas.microsoft.com/office/word/2006/wordml" xmlns:wps="http://schemas.microsoft.com/office/word/2010/wordprocessingShape" mc:Ignorable="w14 w15 wp14">
+<w:numbering xmlns:wpc="http://schemas.microsoft.com/office/word/2010/wordprocessingCanvas" xmlns:cx="http://schemas.microsoft.com/office/drawing/2014/chartex" xmlns:cx1="http://schemas.microsoft.com/office/drawing/2015/9/8/chartex" xmlns:mc="http://schemas.openxmlformats.org/markup-compatibility/2006" xmlns:o="urn:schemas-microsoft-com:office:office" xmlns:r="http://schemas.openxmlformats.org/officeDocument/2006/relationships" xmlns:m="http://schemas.openxmlformats.org/officeDocument/2006/math" xmlns:v="urn:schemas-microsoft-com:vml" xmlns:wp14="http://schemas.microsoft.com/office/word/2010/wordprocessingDrawing" xmlns:wp="http://schemas.openxmlformats.org/drawingml/2006/wordprocessingDrawing" xmlns:w10="urn:schemas-microsoft-com:office:word" xmlns:w="http://schemas.openxmlformats.org/wordprocessingml/2006/main" xmlns:w14="http://schemas.microsoft.com/office/word/2010/wordml" xmlns:w15="http://schemas.microsoft.com/office/word/2012/wordml" xmlns:w16se="http://schemas.microsoft.com/office/word/2015/wordml/symex" xmlns:wpg="http://schemas.microsoft.com/office/word/2010/wordprocessingGroup" xmlns:wpi="http://schemas.microsoft.com/office/word/2010/wordprocessingInk" xmlns:wne="http://schemas.microsoft.com/office/word/2006/wordml" xmlns:wps="http://schemas.microsoft.com/office/word/2010/wordprocessingShape" mc:Ignorable="w14 w15 w16se wp14">
   <w:abstractNum w:abstractNumId="0" w15:restartNumberingAfterBreak="0">
     <w:nsid w:val="25D91D58"/>
     <w:multiLevelType w:val="hybridMultilevel"/>
@@ -6295,7 +8061,7 @@
 </file>
 
 <file path=word/styles.xml><?xml version="1.0" encoding="utf-8"?>
-<w:styles xmlns:mc="http://schemas.openxmlformats.org/markup-compatibility/2006" xmlns:r="http://schemas.openxmlformats.org/officeDocument/2006/relationships" xmlns:w="http://schemas.openxmlformats.org/wordprocessingml/2006/main" xmlns:w14="http://schemas.microsoft.com/office/word/2010/wordml" xmlns:w15="http://schemas.microsoft.com/office/word/2012/wordml" mc:Ignorable="w14 w15">
+<w:styles xmlns:mc="http://schemas.openxmlformats.org/markup-compatibility/2006" xmlns:r="http://schemas.openxmlformats.org/officeDocument/2006/relationships" xmlns:w="http://schemas.openxmlformats.org/wordprocessingml/2006/main" xmlns:w14="http://schemas.microsoft.com/office/word/2010/wordml" xmlns:w15="http://schemas.microsoft.com/office/word/2012/wordml" xmlns:w16se="http://schemas.microsoft.com/office/word/2015/wordml/symex" mc:Ignorable="w14 w15 w16se">
   <w:docDefaults>
     <w:rPrDefault>
       <w:rPr>
@@ -7307,6 +9073,21 @@
 </file>
 
 <file path=customXml/item1.xml><?xml version="1.0" encoding="utf-8"?>
+<p:properties xmlns:p="http://schemas.microsoft.com/office/2006/metadata/properties" xmlns:xsi="http://www.w3.org/2001/XMLSchema-instance" xmlns:pc="http://schemas.microsoft.com/office/infopath/2007/PartnerControls">
+  <documentManagement/>
+</p:properties>
+</file>
+
+<file path=customXml/item2.xml><?xml version="1.0" encoding="utf-8"?>
+<?mso-contentType ?>
+<FormTemplates xmlns="http://schemas.microsoft.com/sharepoint/v3/contenttype/forms">
+  <Display>DocumentLibraryForm</Display>
+  <Edit>DocumentLibraryForm</Edit>
+  <New>DocumentLibraryForm</New>
+</FormTemplates>
+</file>
+
+<file path=customXml/item3.xml><?xml version="1.0" encoding="utf-8"?>
 <ct:contentTypeSchema xmlns:ct="http://schemas.microsoft.com/office/2006/metadata/contentType" xmlns:ma="http://schemas.microsoft.com/office/2006/metadata/properties/metaAttributes" ct:_="" ma:_="" ma:contentTypeName="Document" ma:contentTypeID="0x010100DB1FAEEC7C49E943AD583AFE3674B2F0" ma:contentTypeVersion="2" ma:contentTypeDescription="Create a new document." ma:contentTypeScope="" ma:versionID="59166dd2a64518eea6618fae85e65ec2">
   <xsd:schema xmlns:xsd="http://www.w3.org/2001/XMLSchema" xmlns:xs="http://www.w3.org/2001/XMLSchema" xmlns:p="http://schemas.microsoft.com/office/2006/metadata/properties" xmlns:ns2="8be2d782-8d1a-431c-9373-b2e79a41f66f" targetNamespace="http://schemas.microsoft.com/office/2006/metadata/properties" ma:root="true" ma:fieldsID="a85f88a0f2bcf9f3aab85412cde5f4c1" ns2:_="">
     <xsd:import namespace="8be2d782-8d1a-431c-9373-b2e79a41f66f"/>
@@ -7454,26 +9235,28 @@
 </ct:contentTypeSchema>
 </file>
 
-<file path=customXml/item2.xml><?xml version="1.0" encoding="utf-8"?>
-<?mso-contentType ?>
-<FormTemplates xmlns="http://schemas.microsoft.com/sharepoint/v3/contenttype/forms">
-  <Display>DocumentLibraryForm</Display>
-  <Edit>DocumentLibraryForm</Edit>
-  <New>DocumentLibraryForm</New>
-</FormTemplates>
-</file>
-
-<file path=customXml/item3.xml><?xml version="1.0" encoding="utf-8"?>
-<p:properties xmlns:p="http://schemas.microsoft.com/office/2006/metadata/properties" xmlns:xsi="http://www.w3.org/2001/XMLSchema-instance" xmlns:pc="http://schemas.microsoft.com/office/infopath/2007/PartnerControls">
-  <documentManagement/>
-</p:properties>
-</file>
-
 <file path=customXml/item4.xml><?xml version="1.0" encoding="utf-8"?>
 <b:Sources xmlns:b="http://schemas.openxmlformats.org/officeDocument/2006/bibliography" xmlns="http://schemas.openxmlformats.org/officeDocument/2006/bibliography" SelectedStyle="\APASixthEditionOfficeOnline.xsl" StyleName="APA" Version="6"/>
 </file>
 
 <file path=customXml/itemProps1.xml><?xml version="1.0" encoding="utf-8"?>
+<ds:datastoreItem xmlns:ds="http://schemas.openxmlformats.org/officeDocument/2006/customXml" ds:itemID="{FBD3AA6A-8342-4D58-B448-12708658192F}">
+  <ds:schemaRefs>
+    <ds:schemaRef ds:uri="http://schemas.microsoft.com/office/2006/metadata/properties"/>
+    <ds:schemaRef ds:uri="http://schemas.microsoft.com/office/infopath/2007/PartnerControls"/>
+  </ds:schemaRefs>
+</ds:datastoreItem>
+</file>
+
+<file path=customXml/itemProps2.xml><?xml version="1.0" encoding="utf-8"?>
+<ds:datastoreItem xmlns:ds="http://schemas.openxmlformats.org/officeDocument/2006/customXml" ds:itemID="{20ED0129-1A9D-40D7-B4B6-311053865987}">
+  <ds:schemaRefs>
+    <ds:schemaRef ds:uri="http://schemas.microsoft.com/sharepoint/v3/contenttype/forms"/>
+  </ds:schemaRefs>
+</ds:datastoreItem>
+</file>
+
+<file path=customXml/itemProps3.xml><?xml version="1.0" encoding="utf-8"?>
 <ds:datastoreItem xmlns:ds="http://schemas.openxmlformats.org/officeDocument/2006/customXml" ds:itemID="{99745452-669B-49A7-8499-4D8166999119}">
   <ds:schemaRefs>
     <ds:schemaRef ds:uri="http://schemas.microsoft.com/office/2006/metadata/contentType"/>
@@ -7491,25 +9274,8 @@
 </ds:datastoreItem>
 </file>
 
-<file path=customXml/itemProps2.xml><?xml version="1.0" encoding="utf-8"?>
-<ds:datastoreItem xmlns:ds="http://schemas.openxmlformats.org/officeDocument/2006/customXml" ds:itemID="{20ED0129-1A9D-40D7-B4B6-311053865987}">
-  <ds:schemaRefs>
-    <ds:schemaRef ds:uri="http://schemas.microsoft.com/sharepoint/v3/contenttype/forms"/>
-  </ds:schemaRefs>
-</ds:datastoreItem>
-</file>
-
-<file path=customXml/itemProps3.xml><?xml version="1.0" encoding="utf-8"?>
-<ds:datastoreItem xmlns:ds="http://schemas.openxmlformats.org/officeDocument/2006/customXml" ds:itemID="{FBD3AA6A-8342-4D58-B448-12708658192F}">
-  <ds:schemaRefs>
-    <ds:schemaRef ds:uri="http://schemas.microsoft.com/office/2006/metadata/properties"/>
-    <ds:schemaRef ds:uri="http://schemas.microsoft.com/office/infopath/2007/PartnerControls"/>
-  </ds:schemaRefs>
-</ds:datastoreItem>
-</file>
-
 <file path=customXml/itemProps4.xml><?xml version="1.0" encoding="utf-8"?>
-<ds:datastoreItem xmlns:ds="http://schemas.openxmlformats.org/officeDocument/2006/customXml" ds:itemID="{8FFD74B6-7CFA-44F1-92D3-F8C4CB6D16BD}">
+<ds:datastoreItem xmlns:ds="http://schemas.openxmlformats.org/officeDocument/2006/customXml" ds:itemID="{A37CA449-8EA9-49E9-A09B-C48713ECBE70}">
   <ds:schemaRefs>
     <ds:schemaRef ds:uri="http://schemas.openxmlformats.org/officeDocument/2006/bibliography"/>
   </ds:schemaRefs>

</xml_diff>